<commit_message>
- Complerte guild line
</commit_message>
<xml_diff>
--- a/Document/Diagram/Guildline.docx
+++ b/Document/Diagram/Guildline.docx
@@ -110,21 +110,7 @@
           <w:rFonts w:ascii="Cambria" w:hAnsi="Cambria"/>
           <w:color w:val="000000"/>
         </w:rPr>
-        <w:t xml:space="preserve"> into the server machine</w:t>
-      </w:r>
-      <w:r>
-        <w:rPr>
-          <w:rFonts w:ascii="Cambria" w:hAnsi="Cambria"/>
-          <w:color w:val="000000"/>
-        </w:rPr>
-        <w:t xml:space="preserve"> for user to run website smoothly as well as be able to check product effectively</w:t>
-      </w:r>
-      <w:r>
-        <w:rPr>
-          <w:rFonts w:ascii="Cambria" w:hAnsi="Cambria"/>
-          <w:color w:val="000000"/>
-        </w:rPr>
-        <w:t>:</w:t>
+        <w:t xml:space="preserve"> into the server machine for user to run website smoothly as well as be able to check product effectively:</w:t>
       </w:r>
     </w:p>
     <w:p>
@@ -173,17 +159,8 @@
         </w:rPr>
         <w:t>Here is our minimum hardware recommendation:</w:t>
       </w:r>
-    </w:p>
-    <w:p>
-      <w:pPr>
-        <w:pStyle w:val="ListParagraph"/>
-        <w:ind w:left="633" w:hanging="446"/>
-        <w:rPr>
-          <w:rFonts w:ascii="Cambria" w:hAnsi="Cambria"/>
-          <w:bCs/>
-          <w:color w:val="000000"/>
-        </w:rPr>
-      </w:pPr>
+      <w:bookmarkStart w:id="0" w:name="_GoBack"/>
+      <w:bookmarkEnd w:id="0"/>
     </w:p>
     <w:p>
       <w:pPr>
@@ -361,64 +338,85 @@
         <w:t>1.2 Deployment at server side</w:t>
       </w:r>
     </w:p>
-    <w:p>
-      <w:pPr>
-        <w:rPr>
-          <w:rFonts w:ascii="Cambria" w:hAnsi="Cambria"/>
-          <w:b/>
-          <w:bCs/>
-          <w:color w:val="000000"/>
-        </w:rPr>
-      </w:pPr>
-      <w:r>
-        <w:rPr>
-          <w:rFonts w:ascii="Cambria" w:hAnsi="Cambria"/>
-          <w:b/>
-          <w:bCs/>
-          <w:color w:val="000000"/>
-        </w:rPr>
-        <w:t>1.2.1 Prepare deployment package</w:t>
-      </w:r>
-      <w:r>
-        <w:rPr>
-          <w:rFonts w:ascii="Cambria" w:hAnsi="Cambria"/>
-          <w:color w:val="000000"/>
-        </w:rPr>
-        <w:br/>
-      </w:r>
-      <w:r>
-        <w:rPr>
-          <w:rFonts w:ascii="Cambria" w:hAnsi="Cambria"/>
-          <w:b/>
-          <w:bCs/>
-          <w:color w:val="000000"/>
-        </w:rPr>
-        <w:t>1.2.2 Configure Server before deploy</w:t>
-      </w:r>
-      <w:r>
-        <w:rPr>
-          <w:rFonts w:ascii="Cambria" w:hAnsi="Cambria"/>
-          <w:color w:val="000000"/>
-        </w:rPr>
-        <w:br/>
-      </w:r>
-      <w:r>
-        <w:rPr>
-          <w:rFonts w:ascii="Cambria" w:hAnsi="Cambria"/>
-          <w:b/>
-          <w:bCs/>
-          <w:color w:val="000000"/>
-        </w:rPr>
-        <w:t>1.2.3 Deploy web application on server</w:t>
-      </w:r>
-      <w:r>
-        <w:rPr>
-          <w:rFonts w:ascii="Cambria" w:hAnsi="Cambria"/>
-          <w:color w:val="000000"/>
-        </w:rPr>
-        <w:br/>
-      </w:r>
-      <w:r>
+    <w:tbl>
+      <w:tblPr>
+        <w:tblStyle w:val="TableGrid"/>
+        <w:tblW w:w="0" w:type="auto"/>
+        <w:tblLook w:val="04A0" w:firstRow="1" w:lastRow="0" w:firstColumn="1" w:lastColumn="0" w:noHBand="0" w:noVBand="1"/>
+      </w:tblPr>
+      <w:tblGrid>
+        <w:gridCol w:w="9350"/>
+      </w:tblGrid>
+      <w:tr>
+        <w:tc>
+          <w:tcPr>
+            <w:tcW w:w="9350" w:type="dxa"/>
+          </w:tcPr>
+          <w:p>
+            <w:pPr>
+              <w:rPr>
+                <w:rFonts w:ascii="Cambria" w:hAnsi="Cambria"/>
+                <w:b/>
+                <w:bCs/>
+                <w:color w:val="000000"/>
+                <w:sz w:val="28"/>
+                <w:szCs w:val="28"/>
+              </w:rPr>
+            </w:pPr>
+          </w:p>
+          <w:p>
+            <w:pPr>
+              <w:rPr>
+                <w:rFonts w:ascii="Cambria" w:hAnsi="Cambria"/>
+                <w:b/>
+                <w:bCs/>
+                <w:color w:val="000000"/>
+                <w:sz w:val="28"/>
+                <w:szCs w:val="28"/>
+              </w:rPr>
+            </w:pPr>
+          </w:p>
+          <w:p>
+            <w:pPr>
+              <w:rPr>
+                <w:rFonts w:ascii="Cambria" w:hAnsi="Cambria"/>
+                <w:b/>
+                <w:bCs/>
+                <w:color w:val="000000"/>
+                <w:sz w:val="28"/>
+                <w:szCs w:val="28"/>
+              </w:rPr>
+            </w:pPr>
+            <w:r>
+              <w:rPr>
+                <w:rFonts w:ascii="Cambria" w:hAnsi="Cambria"/>
+                <w:b/>
+                <w:bCs/>
+                <w:color w:val="000000"/>
+                <w:sz w:val="28"/>
+                <w:szCs w:val="28"/>
+              </w:rPr>
+              <w:t xml:space="preserve">Con </w:t>
+            </w:r>
+            <w:proofErr w:type="spellStart"/>
+            <w:r>
+              <w:rPr>
+                <w:rFonts w:ascii="Cambria" w:hAnsi="Cambria"/>
+                <w:b/>
+                <w:bCs/>
+                <w:color w:val="000000"/>
+                <w:sz w:val="28"/>
+                <w:szCs w:val="28"/>
+              </w:rPr>
+              <w:t>trong</w:t>
+            </w:r>
+            <w:proofErr w:type="spellEnd"/>
+          </w:p>
+        </w:tc>
+      </w:tr>
+    </w:tbl>
+    <w:p>
+      <w:pPr>
         <w:rPr>
           <w:rFonts w:ascii="Cambria" w:hAnsi="Cambria"/>
           <w:b/>
@@ -427,15 +425,83 @@
           <w:sz w:val="28"/>
           <w:szCs w:val="28"/>
         </w:rPr>
-        <w:t>1.3 Setting up the environment at client side</w:t>
-      </w:r>
-      <w:r>
-        <w:rPr>
-          <w:rFonts w:ascii="Cambria" w:hAnsi="Cambria"/>
+      </w:pPr>
+    </w:p>
+    <w:p>
+      <w:pPr>
+        <w:rPr>
+          <w:rFonts w:ascii="Cambria" w:hAnsi="Cambria"/>
+          <w:b/>
+          <w:bCs/>
+          <w:color w:val="000000"/>
+        </w:rPr>
+      </w:pPr>
+      <w:r>
+        <w:rPr>
+          <w:rFonts w:ascii="Cambria" w:hAnsi="Cambria"/>
+          <w:b/>
+          <w:bCs/>
+          <w:color w:val="000000"/>
+        </w:rPr>
+        <w:t>1.2.1 Prepare deployment package</w:t>
+      </w:r>
+      <w:r>
+        <w:rPr>
+          <w:rFonts w:ascii="Cambria" w:hAnsi="Cambria"/>
+          <w:color w:val="000000"/>
+        </w:rPr>
+        <w:br/>
+      </w:r>
+      <w:r>
+        <w:rPr>
+          <w:rFonts w:ascii="Cambria" w:hAnsi="Cambria"/>
+          <w:b/>
+          <w:bCs/>
+          <w:color w:val="000000"/>
+        </w:rPr>
+        <w:t>1.2.2 Configure Server before deploy</w:t>
+      </w:r>
+      <w:r>
+        <w:rPr>
+          <w:rFonts w:ascii="Cambria" w:hAnsi="Cambria"/>
+          <w:color w:val="000000"/>
+        </w:rPr>
+        <w:br/>
+      </w:r>
+      <w:r>
+        <w:rPr>
+          <w:rFonts w:ascii="Cambria" w:hAnsi="Cambria"/>
+          <w:b/>
+          <w:bCs/>
+          <w:color w:val="000000"/>
+        </w:rPr>
+        <w:t>1.2.3 Deploy web application on server</w:t>
+      </w:r>
+      <w:r>
+        <w:rPr>
+          <w:rFonts w:ascii="Cambria" w:hAnsi="Cambria"/>
+          <w:color w:val="000000"/>
+        </w:rPr>
+        <w:br/>
+      </w:r>
+      <w:r>
+        <w:rPr>
+          <w:rFonts w:ascii="Cambria" w:hAnsi="Cambria"/>
+          <w:b/>
+          <w:bCs/>
           <w:color w:val="000000"/>
           <w:sz w:val="28"/>
           <w:szCs w:val="28"/>
         </w:rPr>
+        <w:t>1.3 Setting up the environment at client side</w:t>
+      </w:r>
+      <w:r>
+        <w:rPr>
+          <w:rFonts w:ascii="Cambria" w:hAnsi="Cambria"/>
+          <w:color w:val="000000"/>
+          <w:sz w:val="28"/>
+          <w:szCs w:val="28"/>
+        </w:rPr>
         <w:br/>
       </w:r>
       <w:r>
@@ -563,6 +629,7 @@
           <w:sz w:val="26"/>
           <w:szCs w:val="26"/>
         </w:rPr>
+        <w:lastRenderedPageBreak/>
         <w:drawing>
           <wp:inline distT="0" distB="0" distL="0" distR="0">
             <wp:extent cx="3826636" cy="2921916"/>
@@ -624,7 +691,6 @@
           <w:sz w:val="22"/>
           <w:szCs w:val="22"/>
         </w:rPr>
-        <w:lastRenderedPageBreak/>
         <w:t>When you access to</w:t>
       </w:r>
       <w:r>
@@ -843,6 +909,7 @@
           <w:sz w:val="22"/>
           <w:szCs w:val="22"/>
         </w:rPr>
+        <w:lastRenderedPageBreak/>
         <w:drawing>
           <wp:inline distT="0" distB="0" distL="0" distR="0">
             <wp:extent cx="2838095" cy="3228571"/>
@@ -921,7 +988,6 @@
         <w:rPr>
           <w:noProof/>
         </w:rPr>
-        <w:lastRenderedPageBreak/>
         <w:drawing>
           <wp:inline distT="0" distB="0" distL="0" distR="0" wp14:anchorId="13D7C318" wp14:editId="7BF396C2">
             <wp:extent cx="5943600" cy="2159635"/>
@@ -1090,6 +1156,7 @@
           <w:sz w:val="22"/>
           <w:szCs w:val="22"/>
         </w:rPr>
+        <w:lastRenderedPageBreak/>
         <w:drawing>
           <wp:inline distT="0" distB="0" distL="0" distR="0" wp14:anchorId="307877A8" wp14:editId="189344B8">
             <wp:extent cx="2839720" cy="3227070"/>
@@ -1168,47 +1235,7 @@
           <w:sz w:val="22"/>
           <w:szCs w:val="22"/>
         </w:rPr>
-        <w:t xml:space="preserve">If you want to view </w:t>
-      </w:r>
-      <w:r>
-        <w:rPr>
-          <w:rFonts w:ascii="Cambria" w:hAnsi="Cambria"/>
-          <w:bCs/>
-          <w:color w:val="000000"/>
-          <w:sz w:val="22"/>
-          <w:szCs w:val="22"/>
-        </w:rPr>
-        <w:t>meeting</w:t>
-      </w:r>
-      <w:r>
-        <w:rPr>
-          <w:rFonts w:ascii="Cambria" w:hAnsi="Cambria"/>
-          <w:bCs/>
-          <w:color w:val="000000"/>
-          <w:sz w:val="22"/>
-          <w:szCs w:val="22"/>
-        </w:rPr>
-        <w:t xml:space="preserve"> schedule, please click “Schedule” on menu bar and then choose “</w:t>
-      </w:r>
-      <w:r>
-        <w:rPr>
-          <w:rFonts w:ascii="Cambria" w:hAnsi="Cambria"/>
-          <w:bCs/>
-          <w:color w:val="000000"/>
-          <w:sz w:val="22"/>
-          <w:szCs w:val="22"/>
-        </w:rPr>
-        <w:t>Meeting</w:t>
-      </w:r>
-      <w:r>
-        <w:rPr>
-          <w:rFonts w:ascii="Cambria" w:hAnsi="Cambria"/>
-          <w:bCs/>
-          <w:color w:val="000000"/>
-          <w:sz w:val="22"/>
-          <w:szCs w:val="22"/>
-        </w:rPr>
-        <w:t xml:space="preserve"> schedule” option. </w:t>
+        <w:t xml:space="preserve">If you want to view meeting schedule, please click “Schedule” on menu bar and then choose “Meeting schedule” option. </w:t>
       </w:r>
     </w:p>
     <w:p>
@@ -1237,7 +1264,6 @@
         <w:rPr>
           <w:noProof/>
         </w:rPr>
-        <w:lastRenderedPageBreak/>
         <w:drawing>
           <wp:inline distT="0" distB="0" distL="0" distR="0" wp14:anchorId="448F7961" wp14:editId="5E12B631">
             <wp:extent cx="5943600" cy="1910080"/>
@@ -1293,17 +1319,7 @@
           <w:sz w:val="22"/>
           <w:szCs w:val="22"/>
         </w:rPr>
-        <w:t>Meeting</w:t>
-      </w:r>
-      <w:r>
-        <w:rPr>
-          <w:rFonts w:ascii="Cambria" w:hAnsi="Cambria"/>
-          <w:bCs/>
-          <w:color w:val="000000"/>
-          <w:sz w:val="22"/>
-          <w:szCs w:val="22"/>
-        </w:rPr>
-        <w:t xml:space="preserve"> list will show nearby.</w:t>
+        <w:t>Meeting list will show nearby.</w:t>
       </w:r>
     </w:p>
     <w:p>
@@ -1406,6 +1422,7 @@
           <w:sz w:val="24"/>
           <w:szCs w:val="24"/>
         </w:rPr>
+        <w:lastRenderedPageBreak/>
         <w:drawing>
           <wp:inline distT="0" distB="0" distL="0" distR="0">
             <wp:extent cx="2839720" cy="3227070"/>
@@ -1474,47 +1491,7 @@
           <w:sz w:val="22"/>
           <w:szCs w:val="22"/>
         </w:rPr>
-        <w:t xml:space="preserve">If you want to view </w:t>
-      </w:r>
-      <w:r>
-        <w:rPr>
-          <w:rFonts w:ascii="Cambria" w:hAnsi="Cambria"/>
-          <w:bCs/>
-          <w:color w:val="000000"/>
-          <w:sz w:val="22"/>
-          <w:szCs w:val="22"/>
-        </w:rPr>
-        <w:t>shift</w:t>
-      </w:r>
-      <w:r>
-        <w:rPr>
-          <w:rFonts w:ascii="Cambria" w:hAnsi="Cambria"/>
-          <w:bCs/>
-          <w:color w:val="000000"/>
-          <w:sz w:val="22"/>
-          <w:szCs w:val="22"/>
-        </w:rPr>
-        <w:t xml:space="preserve"> schedule, please click “Schedule” on menu bar and then choose “</w:t>
-      </w:r>
-      <w:r>
-        <w:rPr>
-          <w:rFonts w:ascii="Cambria" w:hAnsi="Cambria"/>
-          <w:bCs/>
-          <w:color w:val="000000"/>
-          <w:sz w:val="22"/>
-          <w:szCs w:val="22"/>
-        </w:rPr>
-        <w:t>Shift</w:t>
-      </w:r>
-      <w:r>
-        <w:rPr>
-          <w:rFonts w:ascii="Cambria" w:hAnsi="Cambria"/>
-          <w:bCs/>
-          <w:color w:val="000000"/>
-          <w:sz w:val="22"/>
-          <w:szCs w:val="22"/>
-        </w:rPr>
-        <w:t xml:space="preserve"> schedule” option. </w:t>
+        <w:t xml:space="preserve">If you want to view shift schedule, please click “Schedule” on menu bar and then choose “Shift schedule” option. </w:t>
       </w:r>
     </w:p>
     <w:p>
@@ -1536,7 +1513,6 @@
           <w:sz w:val="22"/>
           <w:szCs w:val="22"/>
         </w:rPr>
-        <w:lastRenderedPageBreak/>
         <w:drawing>
           <wp:inline distT="0" distB="0" distL="0" distR="0">
             <wp:extent cx="5943600" cy="1943100"/>
@@ -1634,6 +1610,7 @@
         <w:rPr>
           <w:noProof/>
         </w:rPr>
+        <w:lastRenderedPageBreak/>
         <w:drawing>
           <wp:inline distT="0" distB="0" distL="0" distR="0" wp14:anchorId="72B7541C" wp14:editId="6BA02223">
             <wp:extent cx="5943600" cy="2409825"/>
@@ -1803,18 +1780,7 @@
           <w:sz w:val="24"/>
           <w:szCs w:val="24"/>
         </w:rPr>
-        <w:t>2</w:t>
-      </w:r>
-      <w:r>
-        <w:rPr>
-          <w:rFonts w:ascii="Cambria" w:hAnsi="Cambria"/>
-          <w:b/>
-          <w:bCs/>
-          <w:color w:val="000000"/>
-          <w:sz w:val="24"/>
-          <w:szCs w:val="24"/>
-        </w:rPr>
-        <w:t>.1</w:t>
+        <w:t>2.1</w:t>
       </w:r>
       <w:r>
         <w:rPr>
@@ -1836,18 +1802,7 @@
           <w:sz w:val="24"/>
           <w:szCs w:val="24"/>
         </w:rPr>
-        <w:t xml:space="preserve">Create/Update </w:t>
-      </w:r>
-      <w:r>
-        <w:rPr>
-          <w:rFonts w:ascii="Cambria" w:hAnsi="Cambria"/>
-          <w:b/>
-          <w:bCs/>
-          <w:color w:val="000000"/>
-          <w:sz w:val="24"/>
-          <w:szCs w:val="24"/>
-        </w:rPr>
-        <w:t>mission schedule</w:t>
+        <w:t>Create/Update mission schedule</w:t>
       </w:r>
     </w:p>
     <w:p>
@@ -1872,7 +1827,6 @@
           <w:sz w:val="24"/>
           <w:szCs w:val="24"/>
         </w:rPr>
-        <w:lastRenderedPageBreak/>
         <w:drawing>
           <wp:inline distT="0" distB="0" distL="0" distR="0">
             <wp:extent cx="2259623" cy="2875563"/>
@@ -1965,6 +1919,7 @@
           <w:sz w:val="26"/>
           <w:szCs w:val="26"/>
         </w:rPr>
+        <w:lastRenderedPageBreak/>
         <w:drawing>
           <wp:inline distT="0" distB="0" distL="0" distR="0">
             <wp:extent cx="5934710" cy="2532380"/>
@@ -2053,27 +2008,7 @@
           <w:sz w:val="22"/>
           <w:szCs w:val="22"/>
         </w:rPr>
-        <w:t xml:space="preserve"> of </w:t>
-      </w:r>
-      <w:r>
-        <w:rPr>
-          <w:rFonts w:ascii="Cambria" w:hAnsi="Cambria"/>
-          <w:bCs/>
-          <w:color w:val="000000"/>
-          <w:sz w:val="22"/>
-          <w:szCs w:val="22"/>
-        </w:rPr>
-        <w:t>manage mission</w:t>
-      </w:r>
-      <w:r>
-        <w:rPr>
-          <w:rFonts w:ascii="Cambria" w:hAnsi="Cambria"/>
-          <w:bCs/>
-          <w:color w:val="000000"/>
-          <w:sz w:val="22"/>
-          <w:szCs w:val="22"/>
-        </w:rPr>
-        <w:t xml:space="preserve"> page to create new mission. </w:t>
+        <w:t xml:space="preserve"> of manage mission page to create new mission. </w:t>
       </w:r>
     </w:p>
     <w:p>
@@ -2118,7 +2053,6 @@
           <w:sz w:val="26"/>
           <w:szCs w:val="26"/>
         </w:rPr>
-        <w:lastRenderedPageBreak/>
         <w:drawing>
           <wp:inline distT="0" distB="0" distL="0" distR="0">
             <wp:extent cx="5934710" cy="2971800"/>
@@ -2221,18 +2155,7 @@
           <w:sz w:val="24"/>
           <w:szCs w:val="24"/>
         </w:rPr>
-        <w:t>2.</w:t>
-      </w:r>
-      <w:r>
-        <w:rPr>
-          <w:rFonts w:ascii="Cambria" w:hAnsi="Cambria"/>
-          <w:b/>
-          <w:bCs/>
-          <w:color w:val="000000"/>
-          <w:sz w:val="24"/>
-          <w:szCs w:val="24"/>
-        </w:rPr>
-        <w:t>2</w:t>
+        <w:t>2.2</w:t>
       </w:r>
       <w:r>
         <w:rPr>
@@ -2254,29 +2177,7 @@
           <w:sz w:val="24"/>
           <w:szCs w:val="24"/>
         </w:rPr>
-        <w:t xml:space="preserve">Create/Update </w:t>
-      </w:r>
-      <w:r>
-        <w:rPr>
-          <w:rFonts w:ascii="Cambria" w:hAnsi="Cambria"/>
-          <w:b/>
-          <w:bCs/>
-          <w:color w:val="000000"/>
-          <w:sz w:val="24"/>
-          <w:szCs w:val="24"/>
-        </w:rPr>
-        <w:t>meeting</w:t>
-      </w:r>
-      <w:r>
-        <w:rPr>
-          <w:rFonts w:ascii="Cambria" w:hAnsi="Cambria"/>
-          <w:b/>
-          <w:bCs/>
-          <w:color w:val="000000"/>
-          <w:sz w:val="24"/>
-          <w:szCs w:val="24"/>
-        </w:rPr>
-        <w:t xml:space="preserve"> schedule</w:t>
+        <w:t>Create/Update meeting schedule</w:t>
       </w:r>
     </w:p>
     <w:p>
@@ -2301,6 +2202,7 @@
           <w:sz w:val="26"/>
           <w:szCs w:val="26"/>
         </w:rPr>
+        <w:lastRenderedPageBreak/>
         <w:drawing>
           <wp:inline distT="0" distB="0" distL="0" distR="0">
             <wp:extent cx="2830830" cy="3587115"/>
@@ -2369,15 +2271,125 @@
           <w:sz w:val="24"/>
           <w:szCs w:val="24"/>
         </w:rPr>
-        <w:t xml:space="preserve">If you want to manage </w:t>
-      </w:r>
-      <w:r>
-        <w:rPr>
-          <w:rFonts w:ascii="Cambria" w:hAnsi="Cambria"/>
-          <w:bCs/>
-          <w:color w:val="000000"/>
-          <w:sz w:val="24"/>
-          <w:szCs w:val="24"/>
+        <w:t>If you want to manage meeting schedule, please click “Manage schedule” on menu bar and then choose “Manage meeting schedule” option.</w:t>
+      </w:r>
+    </w:p>
+    <w:p>
+      <w:pPr>
+        <w:rPr>
+          <w:rFonts w:ascii="Cambria" w:hAnsi="Cambria"/>
+          <w:bCs/>
+          <w:color w:val="000000"/>
+          <w:sz w:val="24"/>
+          <w:szCs w:val="24"/>
+        </w:rPr>
+      </w:pPr>
+      <w:r>
+        <w:rPr>
+          <w:rFonts w:ascii="Cambria" w:hAnsi="Cambria"/>
+          <w:bCs/>
+          <w:noProof/>
+          <w:color w:val="000000"/>
+          <w:sz w:val="24"/>
+          <w:szCs w:val="24"/>
+        </w:rPr>
+        <w:drawing>
+          <wp:inline distT="0" distB="0" distL="0" distR="0">
+            <wp:extent cx="5934710" cy="2101215"/>
+            <wp:effectExtent l="0" t="0" r="8890" b="0"/>
+            <wp:docPr id="3" name="Picture 3"/>
+            <wp:cNvGraphicFramePr>
+              <a:graphicFrameLocks xmlns:a="http://schemas.openxmlformats.org/drawingml/2006/main" noChangeAspect="1"/>
+            </wp:cNvGraphicFramePr>
+            <a:graphic xmlns:a="http://schemas.openxmlformats.org/drawingml/2006/main">
+              <a:graphicData uri="http://schemas.openxmlformats.org/drawingml/2006/picture">
+                <pic:pic xmlns:pic="http://schemas.openxmlformats.org/drawingml/2006/picture">
+                  <pic:nvPicPr>
+                    <pic:cNvPr id="0" name="Picture 1"/>
+                    <pic:cNvPicPr>
+                      <a:picLocks noChangeAspect="1" noChangeArrowheads="1"/>
+                    </pic:cNvPicPr>
+                  </pic:nvPicPr>
+                  <pic:blipFill>
+                    <a:blip r:embed="rId18">
+                      <a:extLst>
+                        <a:ext uri="{28A0092B-C50C-407E-A947-70E740481C1C}">
+                          <a14:useLocalDpi xmlns:a14="http://schemas.microsoft.com/office/drawing/2010/main" val="0"/>
+                        </a:ext>
+                      </a:extLst>
+                    </a:blip>
+                    <a:srcRect/>
+                    <a:stretch>
+                      <a:fillRect/>
+                    </a:stretch>
+                  </pic:blipFill>
+                  <pic:spPr bwMode="auto">
+                    <a:xfrm>
+                      <a:off x="0" y="0"/>
+                      <a:ext cx="5934710" cy="2101215"/>
+                    </a:xfrm>
+                    <a:prstGeom prst="rect">
+                      <a:avLst/>
+                    </a:prstGeom>
+                    <a:noFill/>
+                    <a:ln>
+                      <a:noFill/>
+                    </a:ln>
+                  </pic:spPr>
+                </pic:pic>
+              </a:graphicData>
+            </a:graphic>
+          </wp:inline>
+        </w:drawing>
+      </w:r>
+    </w:p>
+    <w:p>
+      <w:pPr>
+        <w:rPr>
+          <w:rFonts w:ascii="Cambria" w:hAnsi="Cambria"/>
+          <w:bCs/>
+          <w:color w:val="000000"/>
+          <w:sz w:val="22"/>
+          <w:szCs w:val="22"/>
+        </w:rPr>
+      </w:pPr>
+      <w:r>
+        <w:rPr>
+          <w:rFonts w:ascii="Cambria" w:hAnsi="Cambria"/>
+          <w:bCs/>
+          <w:color w:val="000000"/>
+          <w:sz w:val="22"/>
+          <w:szCs w:val="22"/>
+        </w:rPr>
+        <w:t xml:space="preserve">Click “Add” button on </w:t>
+      </w:r>
+      <w:r>
+        <w:rPr>
+          <w:rFonts w:ascii="Cambria" w:hAnsi="Cambria"/>
+          <w:bCs/>
+          <w:color w:val="000000"/>
+          <w:sz w:val="22"/>
+          <w:szCs w:val="22"/>
+        </w:rPr>
+        <w:t>upper left corner</w:t>
+      </w:r>
+      <w:r>
+        <w:rPr>
+          <w:rFonts w:ascii="Cambria" w:hAnsi="Cambria"/>
+          <w:bCs/>
+          <w:color w:val="000000"/>
+          <w:sz w:val="22"/>
+          <w:szCs w:val="22"/>
+        </w:rPr>
+        <w:t xml:space="preserve"> of manage mission page to create new </w:t>
+      </w:r>
+      <w:r>
+        <w:rPr>
+          <w:rFonts w:ascii="Cambria" w:hAnsi="Cambria"/>
+          <w:bCs/>
+          <w:color w:val="000000"/>
+          <w:sz w:val="22"/>
+          <w:szCs w:val="22"/>
         </w:rPr>
         <w:t>meeting</w:t>
       </w:r>
@@ -2386,18 +2398,39 @@
           <w:rFonts w:ascii="Cambria" w:hAnsi="Cambria"/>
           <w:bCs/>
           <w:color w:val="000000"/>
-          <w:sz w:val="24"/>
-          <w:szCs w:val="24"/>
-        </w:rPr>
-        <w:t xml:space="preserve"> schedule, please click “Manage schedule” on menu bar and then choose “Manage </w:t>
-      </w:r>
-      <w:r>
-        <w:rPr>
-          <w:rFonts w:ascii="Cambria" w:hAnsi="Cambria"/>
-          <w:bCs/>
-          <w:color w:val="000000"/>
-          <w:sz w:val="24"/>
-          <w:szCs w:val="24"/>
+          <w:sz w:val="22"/>
+          <w:szCs w:val="22"/>
+        </w:rPr>
+        <w:t xml:space="preserve">. </w:t>
+      </w:r>
+    </w:p>
+    <w:p>
+      <w:pPr>
+        <w:rPr>
+          <w:rFonts w:ascii="Cambria" w:hAnsi="Cambria"/>
+          <w:bCs/>
+          <w:color w:val="000000"/>
+          <w:sz w:val="22"/>
+          <w:szCs w:val="22"/>
+        </w:rPr>
+      </w:pPr>
+      <w:r>
+        <w:rPr>
+          <w:rFonts w:ascii="Cambria" w:hAnsi="Cambria"/>
+          <w:bCs/>
+          <w:color w:val="000000"/>
+          <w:sz w:val="22"/>
+          <w:szCs w:val="22"/>
+        </w:rPr>
+        <w:t xml:space="preserve">Click “View” icon on the right to update </w:t>
+      </w:r>
+      <w:r>
+        <w:rPr>
+          <w:rFonts w:ascii="Cambria" w:hAnsi="Cambria"/>
+          <w:bCs/>
+          <w:color w:val="000000"/>
+          <w:sz w:val="22"/>
+          <w:szCs w:val="22"/>
         </w:rPr>
         <w:t>meeting</w:t>
       </w:r>
@@ -2406,11 +2439,113 @@
           <w:rFonts w:ascii="Cambria" w:hAnsi="Cambria"/>
           <w:bCs/>
           <w:color w:val="000000"/>
-          <w:sz w:val="24"/>
-          <w:szCs w:val="24"/>
-        </w:rPr>
-        <w:t xml:space="preserve"> schedule” option.</w:t>
-      </w:r>
+          <w:sz w:val="22"/>
+          <w:szCs w:val="22"/>
+        </w:rPr>
+        <w:t xml:space="preserve">. </w:t>
+      </w:r>
+    </w:p>
+    <w:p>
+      <w:pPr>
+        <w:rPr>
+          <w:rFonts w:ascii="Cambria" w:hAnsi="Cambria"/>
+          <w:bCs/>
+          <w:color w:val="000000"/>
+          <w:sz w:val="22"/>
+          <w:szCs w:val="22"/>
+        </w:rPr>
+      </w:pPr>
+      <w:r>
+        <w:rPr>
+          <w:rFonts w:ascii="Cambria" w:hAnsi="Cambria"/>
+          <w:bCs/>
+          <w:noProof/>
+          <w:color w:val="000000"/>
+          <w:sz w:val="22"/>
+          <w:szCs w:val="22"/>
+        </w:rPr>
+        <w:lastRenderedPageBreak/>
+        <w:drawing>
+          <wp:inline distT="0" distB="0" distL="0" distR="0">
+            <wp:extent cx="5934710" cy="3033395"/>
+            <wp:effectExtent l="0" t="0" r="8890" b="0"/>
+            <wp:docPr id="9" name="Picture 9"/>
+            <wp:cNvGraphicFramePr>
+              <a:graphicFrameLocks xmlns:a="http://schemas.openxmlformats.org/drawingml/2006/main" noChangeAspect="1"/>
+            </wp:cNvGraphicFramePr>
+            <a:graphic xmlns:a="http://schemas.openxmlformats.org/drawingml/2006/main">
+              <a:graphicData uri="http://schemas.openxmlformats.org/drawingml/2006/picture">
+                <pic:pic xmlns:pic="http://schemas.openxmlformats.org/drawingml/2006/picture">
+                  <pic:nvPicPr>
+                    <pic:cNvPr id="0" name="Picture 2"/>
+                    <pic:cNvPicPr>
+                      <a:picLocks noChangeAspect="1" noChangeArrowheads="1"/>
+                    </pic:cNvPicPr>
+                  </pic:nvPicPr>
+                  <pic:blipFill>
+                    <a:blip r:embed="rId19">
+                      <a:extLst>
+                        <a:ext uri="{28A0092B-C50C-407E-A947-70E740481C1C}">
+                          <a14:useLocalDpi xmlns:a14="http://schemas.microsoft.com/office/drawing/2010/main" val="0"/>
+                        </a:ext>
+                      </a:extLst>
+                    </a:blip>
+                    <a:srcRect/>
+                    <a:stretch>
+                      <a:fillRect/>
+                    </a:stretch>
+                  </pic:blipFill>
+                  <pic:spPr bwMode="auto">
+                    <a:xfrm>
+                      <a:off x="0" y="0"/>
+                      <a:ext cx="5934710" cy="3033395"/>
+                    </a:xfrm>
+                    <a:prstGeom prst="rect">
+                      <a:avLst/>
+                    </a:prstGeom>
+                    <a:noFill/>
+                    <a:ln>
+                      <a:noFill/>
+                    </a:ln>
+                  </pic:spPr>
+                </pic:pic>
+              </a:graphicData>
+            </a:graphic>
+          </wp:inline>
+        </w:drawing>
+      </w:r>
+    </w:p>
+    <w:p>
+      <w:pPr>
+        <w:rPr>
+          <w:rFonts w:ascii="Cambria" w:hAnsi="Cambria"/>
+          <w:bCs/>
+          <w:color w:val="000000"/>
+          <w:sz w:val="22"/>
+          <w:szCs w:val="22"/>
+        </w:rPr>
+      </w:pPr>
+      <w:r>
+        <w:rPr>
+          <w:rFonts w:ascii="Cambria" w:hAnsi="Cambria"/>
+          <w:bCs/>
+          <w:color w:val="000000"/>
+          <w:sz w:val="22"/>
+          <w:szCs w:val="22"/>
+        </w:rPr>
+        <w:t>Please fill in all text box and click “Save” button</w:t>
+      </w:r>
+    </w:p>
+    <w:p>
+      <w:pPr>
+        <w:rPr>
+          <w:rFonts w:ascii="Cambria" w:hAnsi="Cambria"/>
+          <w:bCs/>
+          <w:color w:val="000000"/>
+          <w:sz w:val="22"/>
+          <w:szCs w:val="22"/>
+        </w:rPr>
+      </w:pPr>
     </w:p>
     <w:p>
       <w:pPr>
@@ -2443,18 +2578,7 @@
           <w:sz w:val="24"/>
           <w:szCs w:val="24"/>
         </w:rPr>
-        <w:t>2.</w:t>
-      </w:r>
-      <w:r>
-        <w:rPr>
-          <w:rFonts w:ascii="Cambria" w:hAnsi="Cambria"/>
-          <w:b/>
-          <w:bCs/>
-          <w:color w:val="000000"/>
-          <w:sz w:val="24"/>
-          <w:szCs w:val="24"/>
-        </w:rPr>
-        <w:t>3</w:t>
+        <w:t>2.3</w:t>
       </w:r>
       <w:r>
         <w:rPr>
@@ -2476,42 +2600,7 @@
           <w:sz w:val="24"/>
           <w:szCs w:val="24"/>
         </w:rPr>
-        <w:t xml:space="preserve">Create </w:t>
-      </w:r>
-      <w:r>
-        <w:rPr>
-          <w:rFonts w:ascii="Cambria" w:hAnsi="Cambria"/>
-          <w:b/>
-          <w:bCs/>
-          <w:color w:val="000000"/>
-          <w:sz w:val="24"/>
-          <w:szCs w:val="24"/>
-        </w:rPr>
-        <w:t>shift</w:t>
-      </w:r>
-      <w:r>
-        <w:rPr>
-          <w:rFonts w:ascii="Cambria" w:hAnsi="Cambria"/>
-          <w:b/>
-          <w:bCs/>
-          <w:color w:val="000000"/>
-          <w:sz w:val="24"/>
-          <w:szCs w:val="24"/>
-        </w:rPr>
-        <w:t xml:space="preserve"> sc</w:t>
-      </w:r>
-      <w:bookmarkStart w:id="0" w:name="_GoBack"/>
-      <w:bookmarkEnd w:id="0"/>
-      <w:r>
-        <w:rPr>
-          <w:rFonts w:ascii="Cambria" w:hAnsi="Cambria"/>
-          <w:b/>
-          <w:bCs/>
-          <w:color w:val="000000"/>
-          <w:sz w:val="24"/>
-          <w:szCs w:val="24"/>
-        </w:rPr>
-        <w:t>hedule</w:t>
+        <w:t>Create shift schedule</w:t>
       </w:r>
     </w:p>
     <w:p>
@@ -2536,7 +2625,6 @@
           <w:sz w:val="26"/>
           <w:szCs w:val="26"/>
         </w:rPr>
-        <w:lastRenderedPageBreak/>
         <w:drawing>
           <wp:inline distT="0" distB="0" distL="0" distR="0">
             <wp:extent cx="2830830" cy="3587115"/>
@@ -2555,7 +2643,7 @@
                     </pic:cNvPicPr>
                   </pic:nvPicPr>
                   <pic:blipFill>
-                    <a:blip r:embed="rId18">
+                    <a:blip r:embed="rId20">
                       <a:extLst>
                         <a:ext uri="{28A0092B-C50C-407E-A947-70E740481C1C}">
                           <a14:useLocalDpi xmlns:a14="http://schemas.microsoft.com/office/drawing/2010/main" val="0"/>
@@ -2605,7 +2693,7 @@
           <w:sz w:val="24"/>
           <w:szCs w:val="24"/>
         </w:rPr>
-        <w:t xml:space="preserve">If you want to manage </w:t>
+        <w:t xml:space="preserve">If you want to manage shift schedule, please click “Manage schedule” on menu bar and then choose “Manage </w:t>
       </w:r>
       <w:r>
         <w:rPr>
@@ -2625,42 +2713,672 @@
           <w:sz w:val="24"/>
           <w:szCs w:val="24"/>
         </w:rPr>
-        <w:t xml:space="preserve"> schedule, please click “Manage schedule” on menu bar and then choose “Manage meeting schedule” option.</w:t>
-      </w:r>
-    </w:p>
-    <w:p>
-      <w:pPr>
-        <w:ind w:left="2520"/>
-        <w:rPr>
-          <w:rFonts w:ascii="Cambria" w:hAnsi="Cambria"/>
-          <w:b/>
-          <w:bCs/>
-          <w:color w:val="000000"/>
-          <w:sz w:val="26"/>
-          <w:szCs w:val="26"/>
-        </w:rPr>
-      </w:pPr>
-    </w:p>
-    <w:p>
-      <w:pPr>
-        <w:rPr>
-          <w:rFonts w:ascii="Cambria" w:hAnsi="Cambria"/>
-          <w:b/>
-          <w:bCs/>
-          <w:color w:val="000000"/>
-          <w:sz w:val="26"/>
-          <w:szCs w:val="26"/>
-        </w:rPr>
-      </w:pPr>
+        <w:t xml:space="preserve"> schedule” option.</w:t>
+      </w:r>
+    </w:p>
+    <w:p>
+      <w:pPr>
+        <w:rPr>
+          <w:rFonts w:ascii="Cambria" w:hAnsi="Cambria"/>
+          <w:b/>
+          <w:bCs/>
+          <w:color w:val="000000"/>
+          <w:sz w:val="26"/>
+          <w:szCs w:val="26"/>
+        </w:rPr>
+      </w:pPr>
+      <w:r>
+        <w:rPr>
+          <w:rFonts w:ascii="Cambria" w:hAnsi="Cambria"/>
+          <w:b/>
+          <w:bCs/>
+          <w:noProof/>
+          <w:color w:val="000000"/>
+          <w:sz w:val="26"/>
+          <w:szCs w:val="26"/>
+        </w:rPr>
+        <w:lastRenderedPageBreak/>
+        <w:drawing>
+          <wp:inline distT="0" distB="0" distL="0" distR="0">
+            <wp:extent cx="5899785" cy="2892425"/>
+            <wp:effectExtent l="0" t="0" r="5715" b="3175"/>
+            <wp:docPr id="21" name="Picture 21"/>
+            <wp:cNvGraphicFramePr>
+              <a:graphicFrameLocks xmlns:a="http://schemas.openxmlformats.org/drawingml/2006/main" noChangeAspect="1"/>
+            </wp:cNvGraphicFramePr>
+            <a:graphic xmlns:a="http://schemas.openxmlformats.org/drawingml/2006/main">
+              <a:graphicData uri="http://schemas.openxmlformats.org/drawingml/2006/picture">
+                <pic:pic xmlns:pic="http://schemas.openxmlformats.org/drawingml/2006/picture">
+                  <pic:nvPicPr>
+                    <pic:cNvPr id="0" name="Picture 4"/>
+                    <pic:cNvPicPr>
+                      <a:picLocks noChangeAspect="1" noChangeArrowheads="1"/>
+                    </pic:cNvPicPr>
+                  </pic:nvPicPr>
+                  <pic:blipFill>
+                    <a:blip r:embed="rId21">
+                      <a:extLst>
+                        <a:ext uri="{28A0092B-C50C-407E-A947-70E740481C1C}">
+                          <a14:useLocalDpi xmlns:a14="http://schemas.microsoft.com/office/drawing/2010/main" val="0"/>
+                        </a:ext>
+                      </a:extLst>
+                    </a:blip>
+                    <a:srcRect/>
+                    <a:stretch>
+                      <a:fillRect/>
+                    </a:stretch>
+                  </pic:blipFill>
+                  <pic:spPr bwMode="auto">
+                    <a:xfrm>
+                      <a:off x="0" y="0"/>
+                      <a:ext cx="5899785" cy="2892425"/>
+                    </a:xfrm>
+                    <a:prstGeom prst="rect">
+                      <a:avLst/>
+                    </a:prstGeom>
+                    <a:noFill/>
+                    <a:ln>
+                      <a:noFill/>
+                    </a:ln>
+                  </pic:spPr>
+                </pic:pic>
+              </a:graphicData>
+            </a:graphic>
+          </wp:inline>
+        </w:drawing>
+      </w:r>
+    </w:p>
+    <w:p>
+      <w:pPr>
+        <w:rPr>
+          <w:rFonts w:ascii="Cambria" w:hAnsi="Cambria"/>
+          <w:bCs/>
+          <w:color w:val="000000"/>
+          <w:sz w:val="26"/>
+          <w:szCs w:val="26"/>
+        </w:rPr>
+      </w:pPr>
+      <w:r>
+        <w:rPr>
+          <w:rFonts w:ascii="Cambria" w:hAnsi="Cambria"/>
+          <w:bCs/>
+          <w:color w:val="000000"/>
+          <w:sz w:val="26"/>
+          <w:szCs w:val="26"/>
+        </w:rPr>
+        <w:t>Please choose one department to view in coming shift schedule filter by department.</w:t>
+      </w:r>
+    </w:p>
+    <w:p>
+      <w:pPr>
+        <w:rPr>
+          <w:rFonts w:ascii="Cambria" w:hAnsi="Cambria"/>
+          <w:bCs/>
+          <w:color w:val="000000"/>
+          <w:sz w:val="26"/>
+          <w:szCs w:val="26"/>
+        </w:rPr>
+      </w:pPr>
+      <w:r>
+        <w:rPr>
+          <w:rFonts w:ascii="Cambria" w:hAnsi="Cambria"/>
+          <w:bCs/>
+          <w:color w:val="000000"/>
+          <w:sz w:val="26"/>
+          <w:szCs w:val="26"/>
+        </w:rPr>
+        <w:t xml:space="preserve">Click “Create new scheduler” to create new shift schedule. </w:t>
+      </w:r>
+    </w:p>
+    <w:p>
+      <w:pPr>
+        <w:rPr>
+          <w:rFonts w:ascii="Cambria" w:hAnsi="Cambria"/>
+          <w:bCs/>
+          <w:color w:val="000000"/>
+          <w:sz w:val="26"/>
+          <w:szCs w:val="26"/>
+        </w:rPr>
+      </w:pPr>
+      <w:r>
+        <w:rPr>
+          <w:rFonts w:ascii="Cambria" w:hAnsi="Cambria"/>
+          <w:bCs/>
+          <w:noProof/>
+          <w:color w:val="000000"/>
+          <w:sz w:val="26"/>
+          <w:szCs w:val="26"/>
+        </w:rPr>
+        <w:drawing>
+          <wp:inline distT="0" distB="0" distL="0" distR="0">
+            <wp:extent cx="5934710" cy="3288030"/>
+            <wp:effectExtent l="0" t="0" r="8890" b="7620"/>
+            <wp:docPr id="23" name="Picture 23"/>
+            <wp:cNvGraphicFramePr>
+              <a:graphicFrameLocks xmlns:a="http://schemas.openxmlformats.org/drawingml/2006/main" noChangeAspect="1"/>
+            </wp:cNvGraphicFramePr>
+            <a:graphic xmlns:a="http://schemas.openxmlformats.org/drawingml/2006/main">
+              <a:graphicData uri="http://schemas.openxmlformats.org/drawingml/2006/picture">
+                <pic:pic xmlns:pic="http://schemas.openxmlformats.org/drawingml/2006/picture">
+                  <pic:nvPicPr>
+                    <pic:cNvPr id="0" name="Picture 6"/>
+                    <pic:cNvPicPr>
+                      <a:picLocks noChangeAspect="1" noChangeArrowheads="1"/>
+                    </pic:cNvPicPr>
+                  </pic:nvPicPr>
+                  <pic:blipFill>
+                    <a:blip r:embed="rId22">
+                      <a:extLst>
+                        <a:ext uri="{28A0092B-C50C-407E-A947-70E740481C1C}">
+                          <a14:useLocalDpi xmlns:a14="http://schemas.microsoft.com/office/drawing/2010/main" val="0"/>
+                        </a:ext>
+                      </a:extLst>
+                    </a:blip>
+                    <a:srcRect/>
+                    <a:stretch>
+                      <a:fillRect/>
+                    </a:stretch>
+                  </pic:blipFill>
+                  <pic:spPr bwMode="auto">
+                    <a:xfrm>
+                      <a:off x="0" y="0"/>
+                      <a:ext cx="5934710" cy="3288030"/>
+                    </a:xfrm>
+                    <a:prstGeom prst="rect">
+                      <a:avLst/>
+                    </a:prstGeom>
+                    <a:noFill/>
+                    <a:ln>
+                      <a:noFill/>
+                    </a:ln>
+                  </pic:spPr>
+                </pic:pic>
+              </a:graphicData>
+            </a:graphic>
+          </wp:inline>
+        </w:drawing>
+      </w:r>
+    </w:p>
+    <w:p>
+      <w:pPr>
+        <w:rPr>
+          <w:rFonts w:ascii="Cambria" w:hAnsi="Cambria"/>
+          <w:bCs/>
+          <w:color w:val="000000"/>
+          <w:sz w:val="26"/>
+          <w:szCs w:val="26"/>
+        </w:rPr>
+      </w:pPr>
+      <w:r>
+        <w:rPr>
+          <w:rFonts w:ascii="Cambria" w:hAnsi="Cambria"/>
+          <w:bCs/>
+          <w:color w:val="000000"/>
+          <w:sz w:val="26"/>
+          <w:szCs w:val="26"/>
+        </w:rPr>
+        <w:t>Step1: Choose department</w:t>
+      </w:r>
+    </w:p>
+    <w:p>
+      <w:pPr>
+        <w:rPr>
+          <w:rFonts w:ascii="Cambria" w:hAnsi="Cambria"/>
+          <w:bCs/>
+          <w:color w:val="000000"/>
+          <w:sz w:val="26"/>
+          <w:szCs w:val="26"/>
+        </w:rPr>
+      </w:pPr>
+      <w:r>
+        <w:rPr>
+          <w:rFonts w:ascii="Cambria" w:hAnsi="Cambria"/>
+          <w:bCs/>
+          <w:color w:val="000000"/>
+          <w:sz w:val="26"/>
+          <w:szCs w:val="26"/>
+        </w:rPr>
+        <w:t>Step2: Input number of employees in one shift</w:t>
+      </w:r>
+    </w:p>
+    <w:p>
+      <w:pPr>
+        <w:rPr>
+          <w:rFonts w:ascii="Cambria" w:hAnsi="Cambria"/>
+          <w:bCs/>
+          <w:color w:val="000000"/>
+          <w:sz w:val="26"/>
+          <w:szCs w:val="26"/>
+        </w:rPr>
+      </w:pPr>
+      <w:r>
+        <w:rPr>
+          <w:rFonts w:ascii="Cambria" w:hAnsi="Cambria"/>
+          <w:bCs/>
+          <w:color w:val="000000"/>
+          <w:sz w:val="26"/>
+          <w:szCs w:val="26"/>
+        </w:rPr>
+        <w:t>Step3: Choose week</w:t>
+      </w:r>
+    </w:p>
+    <w:p>
+      <w:pPr>
+        <w:rPr>
+          <w:rFonts w:ascii="Cambria" w:hAnsi="Cambria"/>
+          <w:bCs/>
+          <w:color w:val="000000"/>
+          <w:sz w:val="26"/>
+          <w:szCs w:val="26"/>
+        </w:rPr>
+      </w:pPr>
+      <w:r>
+        <w:rPr>
+          <w:rFonts w:ascii="Cambria" w:hAnsi="Cambria"/>
+          <w:bCs/>
+          <w:color w:val="000000"/>
+          <w:sz w:val="26"/>
+          <w:szCs w:val="26"/>
+        </w:rPr>
+        <w:t>Step4: Input start time of one shift</w:t>
+      </w:r>
+    </w:p>
+    <w:p>
+      <w:pPr>
+        <w:rPr>
+          <w:rFonts w:ascii="Cambria" w:hAnsi="Cambria"/>
+          <w:bCs/>
+          <w:color w:val="000000"/>
+          <w:sz w:val="26"/>
+          <w:szCs w:val="26"/>
+        </w:rPr>
+      </w:pPr>
+      <w:r>
+        <w:rPr>
+          <w:rFonts w:ascii="Cambria" w:hAnsi="Cambria"/>
+          <w:bCs/>
+          <w:color w:val="000000"/>
+          <w:sz w:val="26"/>
+          <w:szCs w:val="26"/>
+        </w:rPr>
+        <w:lastRenderedPageBreak/>
+        <w:t xml:space="preserve">Step5: Input end time </w:t>
+      </w:r>
+      <w:r>
+        <w:rPr>
+          <w:rFonts w:ascii="Cambria" w:hAnsi="Cambria"/>
+          <w:bCs/>
+          <w:color w:val="000000"/>
+          <w:sz w:val="26"/>
+          <w:szCs w:val="26"/>
+        </w:rPr>
+        <w:t>of one shift</w:t>
+      </w:r>
+    </w:p>
+    <w:p>
+      <w:pPr>
+        <w:rPr>
+          <w:rFonts w:ascii="Cambria" w:hAnsi="Cambria"/>
+          <w:bCs/>
+          <w:color w:val="000000"/>
+          <w:sz w:val="26"/>
+          <w:szCs w:val="26"/>
+        </w:rPr>
+      </w:pPr>
+      <w:r>
+        <w:rPr>
+          <w:rFonts w:ascii="Cambria" w:hAnsi="Cambria"/>
+          <w:bCs/>
+          <w:color w:val="000000"/>
+          <w:sz w:val="26"/>
+          <w:szCs w:val="26"/>
+        </w:rPr>
+        <w:t>Step6: Click “+” icon to create one shift</w:t>
+      </w:r>
+    </w:p>
+    <w:p>
+      <w:pPr>
+        <w:rPr>
+          <w:rFonts w:ascii="Cambria" w:hAnsi="Cambria"/>
+          <w:bCs/>
+          <w:color w:val="000000"/>
+          <w:sz w:val="26"/>
+          <w:szCs w:val="26"/>
+        </w:rPr>
+      </w:pPr>
+      <w:r>
+        <w:rPr>
+          <w:rFonts w:ascii="Cambria" w:hAnsi="Cambria"/>
+          <w:bCs/>
+          <w:noProof/>
+          <w:color w:val="000000"/>
+          <w:sz w:val="26"/>
+          <w:szCs w:val="26"/>
+        </w:rPr>
+        <w:drawing>
+          <wp:inline distT="0" distB="0" distL="0" distR="0">
+            <wp:extent cx="5934710" cy="3121025"/>
+            <wp:effectExtent l="0" t="0" r="8890" b="3175"/>
+            <wp:docPr id="26" name="Picture 26"/>
+            <wp:cNvGraphicFramePr>
+              <a:graphicFrameLocks xmlns:a="http://schemas.openxmlformats.org/drawingml/2006/main" noChangeAspect="1"/>
+            </wp:cNvGraphicFramePr>
+            <a:graphic xmlns:a="http://schemas.openxmlformats.org/drawingml/2006/main">
+              <a:graphicData uri="http://schemas.openxmlformats.org/drawingml/2006/picture">
+                <pic:pic xmlns:pic="http://schemas.openxmlformats.org/drawingml/2006/picture">
+                  <pic:nvPicPr>
+                    <pic:cNvPr id="0" name="Picture 9"/>
+                    <pic:cNvPicPr>
+                      <a:picLocks noChangeAspect="1" noChangeArrowheads="1"/>
+                    </pic:cNvPicPr>
+                  </pic:nvPicPr>
+                  <pic:blipFill>
+                    <a:blip r:embed="rId23">
+                      <a:extLst>
+                        <a:ext uri="{28A0092B-C50C-407E-A947-70E740481C1C}">
+                          <a14:useLocalDpi xmlns:a14="http://schemas.microsoft.com/office/drawing/2010/main" val="0"/>
+                        </a:ext>
+                      </a:extLst>
+                    </a:blip>
+                    <a:srcRect/>
+                    <a:stretch>
+                      <a:fillRect/>
+                    </a:stretch>
+                  </pic:blipFill>
+                  <pic:spPr bwMode="auto">
+                    <a:xfrm>
+                      <a:off x="0" y="0"/>
+                      <a:ext cx="5934710" cy="3121025"/>
+                    </a:xfrm>
+                    <a:prstGeom prst="rect">
+                      <a:avLst/>
+                    </a:prstGeom>
+                    <a:noFill/>
+                    <a:ln>
+                      <a:noFill/>
+                    </a:ln>
+                  </pic:spPr>
+                </pic:pic>
+              </a:graphicData>
+            </a:graphic>
+          </wp:inline>
+        </w:drawing>
+      </w:r>
+    </w:p>
+    <w:p>
+      <w:pPr>
+        <w:rPr>
+          <w:rFonts w:ascii="Cambria" w:hAnsi="Cambria"/>
+          <w:bCs/>
+          <w:color w:val="000000"/>
+          <w:sz w:val="26"/>
+          <w:szCs w:val="26"/>
+        </w:rPr>
+      </w:pPr>
+      <w:r>
+        <w:rPr>
+          <w:rFonts w:ascii="Cambria" w:hAnsi="Cambria"/>
+          <w:bCs/>
+          <w:color w:val="000000"/>
+          <w:sz w:val="26"/>
+          <w:szCs w:val="26"/>
+        </w:rPr>
+        <w:t xml:space="preserve">Step7: Choose </w:t>
+      </w:r>
+      <w:r>
+        <w:rPr>
+          <w:rFonts w:ascii="Cambria" w:hAnsi="Cambria"/>
+          <w:bCs/>
+          <w:color w:val="000000"/>
+          <w:sz w:val="26"/>
+          <w:szCs w:val="26"/>
+        </w:rPr>
+        <w:t>exactly</w:t>
+      </w:r>
+      <w:r>
+        <w:rPr>
+          <w:rFonts w:ascii="Cambria" w:hAnsi="Cambria"/>
+          <w:bCs/>
+          <w:color w:val="000000"/>
+          <w:sz w:val="26"/>
+          <w:szCs w:val="26"/>
+        </w:rPr>
+        <w:t xml:space="preserve"> number in “Employee per shift”, system will change to green when it is valid.</w:t>
+      </w:r>
+    </w:p>
+    <w:p>
+      <w:pPr>
+        <w:rPr>
+          <w:rFonts w:ascii="Cambria" w:hAnsi="Cambria"/>
+          <w:bCs/>
+          <w:color w:val="000000"/>
+          <w:sz w:val="26"/>
+          <w:szCs w:val="26"/>
+        </w:rPr>
+      </w:pPr>
+      <w:r>
+        <w:rPr>
+          <w:rFonts w:ascii="Cambria" w:hAnsi="Cambria"/>
+          <w:bCs/>
+          <w:color w:val="000000"/>
+          <w:sz w:val="26"/>
+          <w:szCs w:val="26"/>
+        </w:rPr>
+        <w:t xml:space="preserve">Step8: Click “Finish” button to create new department. </w:t>
+      </w:r>
+    </w:p>
+    <w:p>
+      <w:pPr>
+        <w:rPr>
+          <w:rFonts w:ascii="Cambria" w:hAnsi="Cambria"/>
+          <w:b/>
+          <w:bCs/>
+          <w:color w:val="000000"/>
+          <w:sz w:val="24"/>
+          <w:szCs w:val="24"/>
+        </w:rPr>
+      </w:pPr>
+      <w:r>
+        <w:rPr>
+          <w:rFonts w:ascii="Cambria" w:hAnsi="Cambria"/>
+          <w:b/>
+          <w:bCs/>
+          <w:color w:val="000000"/>
+          <w:sz w:val="24"/>
+          <w:szCs w:val="24"/>
+        </w:rPr>
+        <w:t>2.</w:t>
+      </w:r>
+      <w:r>
+        <w:rPr>
+          <w:rFonts w:ascii="Cambria" w:hAnsi="Cambria"/>
+          <w:b/>
+          <w:bCs/>
+          <w:color w:val="000000"/>
+          <w:sz w:val="24"/>
+          <w:szCs w:val="24"/>
+        </w:rPr>
+        <w:t>2.4</w:t>
+      </w:r>
+      <w:r>
+        <w:rPr>
+          <w:rFonts w:ascii="Cambria" w:hAnsi="Cambria"/>
+          <w:b/>
+          <w:bCs/>
+          <w:color w:val="000000"/>
+          <w:sz w:val="24"/>
+          <w:szCs w:val="24"/>
+        </w:rPr>
+        <w:t xml:space="preserve"> </w:t>
+      </w:r>
+      <w:r>
+        <w:rPr>
+          <w:rFonts w:ascii="Cambria" w:hAnsi="Cambria"/>
+          <w:b/>
+          <w:bCs/>
+          <w:color w:val="000000"/>
+          <w:sz w:val="24"/>
+          <w:szCs w:val="24"/>
+        </w:rPr>
+        <w:t>Approved</w:t>
+      </w:r>
+      <w:r>
+        <w:rPr>
+          <w:rFonts w:ascii="Cambria" w:hAnsi="Cambria"/>
+          <w:b/>
+          <w:bCs/>
+          <w:color w:val="000000"/>
+          <w:sz w:val="24"/>
+          <w:szCs w:val="24"/>
+        </w:rPr>
+        <w:t xml:space="preserve"> mission</w:t>
+      </w:r>
+      <w:r>
+        <w:rPr>
+          <w:rFonts w:ascii="Cambria" w:hAnsi="Cambria"/>
+          <w:b/>
+          <w:bCs/>
+          <w:color w:val="000000"/>
+          <w:sz w:val="24"/>
+          <w:szCs w:val="24"/>
+        </w:rPr>
+        <w:t xml:space="preserve"> schedule</w:t>
+      </w:r>
+    </w:p>
+    <w:p>
+      <w:pPr>
+        <w:rPr>
+          <w:rFonts w:ascii="Cambria" w:hAnsi="Cambria"/>
+          <w:bCs/>
+          <w:color w:val="000000"/>
+          <w:sz w:val="26"/>
+          <w:szCs w:val="26"/>
+        </w:rPr>
+      </w:pPr>
+      <w:r>
+        <w:rPr>
+          <w:noProof/>
+        </w:rPr>
+        <w:drawing>
+          <wp:inline distT="0" distB="0" distL="0" distR="0" wp14:anchorId="593C2DDE" wp14:editId="570204B1">
+            <wp:extent cx="5943600" cy="2092960"/>
+            <wp:effectExtent l="0" t="0" r="0" b="2540"/>
+            <wp:docPr id="27" name="Picture 27"/>
+            <wp:cNvGraphicFramePr>
+              <a:graphicFrameLocks xmlns:a="http://schemas.openxmlformats.org/drawingml/2006/main" noChangeAspect="1"/>
+            </wp:cNvGraphicFramePr>
+            <a:graphic xmlns:a="http://schemas.openxmlformats.org/drawingml/2006/main">
+              <a:graphicData uri="http://schemas.openxmlformats.org/drawingml/2006/picture">
+                <pic:pic xmlns:pic="http://schemas.openxmlformats.org/drawingml/2006/picture">
+                  <pic:nvPicPr>
+                    <pic:cNvPr id="1" name=""/>
+                    <pic:cNvPicPr/>
+                  </pic:nvPicPr>
+                  <pic:blipFill>
+                    <a:blip r:embed="rId24"/>
+                    <a:stretch>
+                      <a:fillRect/>
+                    </a:stretch>
+                  </pic:blipFill>
+                  <pic:spPr>
+                    <a:xfrm>
+                      <a:off x="0" y="0"/>
+                      <a:ext cx="5943600" cy="2092960"/>
+                    </a:xfrm>
+                    <a:prstGeom prst="rect">
+                      <a:avLst/>
+                    </a:prstGeom>
+                  </pic:spPr>
+                </pic:pic>
+              </a:graphicData>
+            </a:graphic>
+          </wp:inline>
+        </w:drawing>
+      </w:r>
+    </w:p>
+    <w:p>
+      <w:pPr>
+        <w:rPr>
+          <w:rFonts w:ascii="Cambria" w:hAnsi="Cambria"/>
+          <w:bCs/>
+          <w:color w:val="000000"/>
+          <w:sz w:val="26"/>
+          <w:szCs w:val="26"/>
+        </w:rPr>
+      </w:pPr>
+      <w:r>
+        <w:rPr>
+          <w:rFonts w:ascii="Cambria" w:hAnsi="Cambria"/>
+          <w:bCs/>
+          <w:color w:val="000000"/>
+          <w:sz w:val="26"/>
+          <w:szCs w:val="26"/>
+        </w:rPr>
+        <w:t xml:space="preserve">In </w:t>
+      </w:r>
       <w:proofErr w:type="gramStart"/>
       <w:r>
         <w:rPr>
           <w:rFonts w:ascii="Cambria" w:hAnsi="Cambria"/>
-          <w:b/>
-          <w:bCs/>
-          <w:color w:val="000000"/>
-          <w:sz w:val="26"/>
-          <w:szCs w:val="26"/>
+          <w:bCs/>
+          <w:color w:val="000000"/>
+          <w:sz w:val="26"/>
+          <w:szCs w:val="26"/>
+        </w:rPr>
+        <w:t>show mission list screen</w:t>
+      </w:r>
+      <w:proofErr w:type="gramEnd"/>
+      <w:r>
+        <w:rPr>
+          <w:rFonts w:ascii="Cambria" w:hAnsi="Cambria"/>
+          <w:bCs/>
+          <w:color w:val="000000"/>
+          <w:sz w:val="26"/>
+          <w:szCs w:val="26"/>
+        </w:rPr>
+        <w:t>, click “Waiting” button.</w:t>
+      </w:r>
+    </w:p>
+    <w:p>
+      <w:pPr>
+        <w:rPr>
+          <w:rFonts w:ascii="Cambria" w:hAnsi="Cambria"/>
+          <w:bCs/>
+          <w:color w:val="000000"/>
+          <w:sz w:val="26"/>
+          <w:szCs w:val="26"/>
+        </w:rPr>
+      </w:pPr>
+      <w:r>
+        <w:rPr>
+          <w:rFonts w:ascii="Cambria" w:hAnsi="Cambria"/>
+          <w:bCs/>
+          <w:color w:val="000000"/>
+          <w:sz w:val="26"/>
+          <w:szCs w:val="26"/>
+        </w:rPr>
+        <w:t xml:space="preserve">Click “Accept” or “Deny” to approve mission. </w:t>
+      </w:r>
+    </w:p>
+    <w:p>
+      <w:pPr>
+        <w:rPr>
+          <w:rFonts w:ascii="Cambria" w:hAnsi="Cambria"/>
+          <w:b/>
+          <w:bCs/>
+          <w:color w:val="000000"/>
+          <w:sz w:val="24"/>
+          <w:szCs w:val="24"/>
+        </w:rPr>
+      </w:pPr>
+      <w:r>
+        <w:rPr>
+          <w:rFonts w:ascii="Cambria" w:hAnsi="Cambria"/>
+          <w:b/>
+          <w:bCs/>
+          <w:color w:val="000000"/>
+          <w:sz w:val="24"/>
+          <w:szCs w:val="24"/>
         </w:rPr>
         <w:t>2.</w:t>
       </w:r>
@@ -2670,15 +3388,231 @@
           <w:b/>
           <w:bCs/>
           <w:color w:val="000000"/>
-          <w:sz w:val="26"/>
-          <w:szCs w:val="26"/>
-        </w:rPr>
-        <w:t>3</w:t>
+          <w:sz w:val="24"/>
+          <w:szCs w:val="24"/>
+        </w:rPr>
+        <w:t>2.</w:t>
+      </w:r>
+      <w:r>
+        <w:rPr>
+          <w:rFonts w:ascii="Cambria" w:hAnsi="Cambria"/>
+          <w:b/>
+          <w:bCs/>
+          <w:color w:val="000000"/>
+          <w:sz w:val="24"/>
+          <w:szCs w:val="24"/>
+        </w:rPr>
+        <w:t>5</w:t>
+      </w:r>
+      <w:r>
+        <w:rPr>
+          <w:rFonts w:ascii="Cambria" w:hAnsi="Cambria"/>
+          <w:b/>
+          <w:bCs/>
+          <w:color w:val="000000"/>
+          <w:sz w:val="24"/>
+          <w:szCs w:val="24"/>
+        </w:rPr>
+        <w:t xml:space="preserve"> </w:t>
+      </w:r>
+      <w:r>
+        <w:rPr>
+          <w:rFonts w:ascii="Cambria" w:hAnsi="Cambria"/>
+          <w:b/>
+          <w:bCs/>
+          <w:color w:val="000000"/>
+          <w:sz w:val="24"/>
+          <w:szCs w:val="24"/>
+        </w:rPr>
+        <w:t>Approved</w:t>
+      </w:r>
+      <w:r>
+        <w:rPr>
+          <w:rFonts w:ascii="Cambria" w:hAnsi="Cambria"/>
+          <w:b/>
+          <w:bCs/>
+          <w:color w:val="000000"/>
+          <w:sz w:val="24"/>
+          <w:szCs w:val="24"/>
+        </w:rPr>
+        <w:t xml:space="preserve"> </w:t>
+      </w:r>
+      <w:r>
+        <w:rPr>
+          <w:rFonts w:ascii="Cambria" w:hAnsi="Cambria"/>
+          <w:b/>
+          <w:bCs/>
+          <w:color w:val="000000"/>
+          <w:sz w:val="24"/>
+          <w:szCs w:val="24"/>
+        </w:rPr>
+        <w:t>meeting</w:t>
+      </w:r>
+      <w:r>
+        <w:rPr>
+          <w:rFonts w:ascii="Cambria" w:hAnsi="Cambria"/>
+          <w:b/>
+          <w:bCs/>
+          <w:color w:val="000000"/>
+          <w:sz w:val="24"/>
+          <w:szCs w:val="24"/>
+        </w:rPr>
+        <w:t xml:space="preserve"> schedule</w:t>
+      </w:r>
+    </w:p>
+    <w:p>
+      <w:pPr>
+        <w:rPr>
+          <w:rFonts w:ascii="Cambria" w:hAnsi="Cambria"/>
+          <w:bCs/>
+          <w:color w:val="000000"/>
+          <w:sz w:val="26"/>
+          <w:szCs w:val="26"/>
+        </w:rPr>
+      </w:pPr>
+      <w:r>
+        <w:rPr>
+          <w:noProof/>
+        </w:rPr>
+        <w:lastRenderedPageBreak/>
+        <w:drawing>
+          <wp:inline distT="0" distB="0" distL="0" distR="0" wp14:anchorId="638E733C" wp14:editId="5D5E570E">
+            <wp:extent cx="5943600" cy="1626870"/>
+            <wp:effectExtent l="0" t="0" r="0" b="0"/>
+            <wp:docPr id="29" name="Picture 29"/>
+            <wp:cNvGraphicFramePr>
+              <a:graphicFrameLocks xmlns:a="http://schemas.openxmlformats.org/drawingml/2006/main" noChangeAspect="1"/>
+            </wp:cNvGraphicFramePr>
+            <a:graphic xmlns:a="http://schemas.openxmlformats.org/drawingml/2006/main">
+              <a:graphicData uri="http://schemas.openxmlformats.org/drawingml/2006/picture">
+                <pic:pic xmlns:pic="http://schemas.openxmlformats.org/drawingml/2006/picture">
+                  <pic:nvPicPr>
+                    <pic:cNvPr id="1" name=""/>
+                    <pic:cNvPicPr/>
+                  </pic:nvPicPr>
+                  <pic:blipFill>
+                    <a:blip r:embed="rId25"/>
+                    <a:stretch>
+                      <a:fillRect/>
+                    </a:stretch>
+                  </pic:blipFill>
+                  <pic:spPr>
+                    <a:xfrm>
+                      <a:off x="0" y="0"/>
+                      <a:ext cx="5943600" cy="1626870"/>
+                    </a:xfrm>
+                    <a:prstGeom prst="rect">
+                      <a:avLst/>
+                    </a:prstGeom>
+                  </pic:spPr>
+                </pic:pic>
+              </a:graphicData>
+            </a:graphic>
+          </wp:inline>
+        </w:drawing>
+      </w:r>
+    </w:p>
+    <w:p>
+      <w:pPr>
+        <w:rPr>
+          <w:rFonts w:ascii="Cambria" w:hAnsi="Cambria"/>
+          <w:bCs/>
+          <w:color w:val="000000"/>
+          <w:sz w:val="26"/>
+          <w:szCs w:val="26"/>
+        </w:rPr>
+      </w:pPr>
+      <w:r>
+        <w:rPr>
+          <w:rFonts w:ascii="Cambria" w:hAnsi="Cambria"/>
+          <w:bCs/>
+          <w:color w:val="000000"/>
+          <w:sz w:val="26"/>
+          <w:szCs w:val="26"/>
+        </w:rPr>
+        <w:t xml:space="preserve">In </w:t>
+      </w:r>
+      <w:proofErr w:type="gramStart"/>
+      <w:r>
+        <w:rPr>
+          <w:rFonts w:ascii="Cambria" w:hAnsi="Cambria"/>
+          <w:bCs/>
+          <w:color w:val="000000"/>
+          <w:sz w:val="26"/>
+          <w:szCs w:val="26"/>
+        </w:rPr>
+        <w:t>show mission list screen</w:t>
       </w:r>
       <w:proofErr w:type="gramEnd"/>
       <w:r>
         <w:rPr>
           <w:rFonts w:ascii="Cambria" w:hAnsi="Cambria"/>
+          <w:bCs/>
+          <w:color w:val="000000"/>
+          <w:sz w:val="26"/>
+          <w:szCs w:val="26"/>
+        </w:rPr>
+        <w:t>, click “Waiting” button.</w:t>
+      </w:r>
+    </w:p>
+    <w:p>
+      <w:pPr>
+        <w:rPr>
+          <w:rFonts w:ascii="Cambria" w:hAnsi="Cambria"/>
+          <w:bCs/>
+          <w:color w:val="000000"/>
+          <w:sz w:val="26"/>
+          <w:szCs w:val="26"/>
+        </w:rPr>
+      </w:pPr>
+      <w:r>
+        <w:rPr>
+          <w:rFonts w:ascii="Cambria" w:hAnsi="Cambria"/>
+          <w:bCs/>
+          <w:color w:val="000000"/>
+          <w:sz w:val="26"/>
+          <w:szCs w:val="26"/>
+        </w:rPr>
+        <w:t>Click “Accept” or “Deny”</w:t>
+      </w:r>
+      <w:r>
+        <w:rPr>
+          <w:rFonts w:ascii="Cambria" w:hAnsi="Cambria"/>
+          <w:bCs/>
+          <w:color w:val="000000"/>
+          <w:sz w:val="26"/>
+          <w:szCs w:val="26"/>
+        </w:rPr>
+        <w:t xml:space="preserve"> to approve mission. </w:t>
+      </w:r>
+    </w:p>
+    <w:p>
+      <w:pPr>
+        <w:rPr>
+          <w:rFonts w:ascii="Cambria" w:hAnsi="Cambria"/>
+          <w:b/>
+          <w:bCs/>
+          <w:color w:val="000000"/>
+          <w:sz w:val="26"/>
+          <w:szCs w:val="26"/>
+        </w:rPr>
+      </w:pPr>
+      <w:proofErr w:type="gramStart"/>
+      <w:r>
+        <w:rPr>
+          <w:rFonts w:ascii="Cambria" w:hAnsi="Cambria"/>
+          <w:b/>
+          <w:bCs/>
+          <w:color w:val="000000"/>
+          <w:sz w:val="26"/>
+          <w:szCs w:val="26"/>
+        </w:rPr>
+        <w:t>2.3</w:t>
+      </w:r>
+      <w:proofErr w:type="gramEnd"/>
+      <w:r>
+        <w:rPr>
+          <w:rFonts w:ascii="Cambria" w:hAnsi="Cambria"/>
           <w:b/>
           <w:bCs/>
           <w:color w:val="000000"/>
@@ -2696,29 +3630,7 @@
           <w:sz w:val="26"/>
           <w:szCs w:val="26"/>
         </w:rPr>
-        <w:t xml:space="preserve">For </w:t>
-      </w:r>
-      <w:r>
-        <w:rPr>
-          <w:rFonts w:ascii="Cambria" w:hAnsi="Cambria"/>
-          <w:b/>
-          <w:bCs/>
-          <w:color w:val="000000"/>
-          <w:sz w:val="26"/>
-          <w:szCs w:val="26"/>
-        </w:rPr>
-        <w:t>Manager</w:t>
-      </w:r>
-      <w:r>
-        <w:rPr>
-          <w:rFonts w:ascii="Cambria" w:hAnsi="Cambria"/>
-          <w:b/>
-          <w:bCs/>
-          <w:color w:val="000000"/>
-          <w:sz w:val="26"/>
-          <w:szCs w:val="26"/>
-        </w:rPr>
-        <w:t xml:space="preserve">: </w:t>
+        <w:t xml:space="preserve">For Manager: </w:t>
       </w:r>
     </w:p>
     <w:p>
@@ -2858,7 +3770,7 @@
                     </pic:cNvPicPr>
                   </pic:nvPicPr>
                   <pic:blipFill>
-                    <a:blip r:embed="rId19">
+                    <a:blip r:embed="rId26">
                       <a:extLst>
                         <a:ext uri="{28A0092B-C50C-407E-A947-70E740481C1C}">
                           <a14:useLocalDpi xmlns:a14="http://schemas.microsoft.com/office/drawing/2010/main" val="0"/>
@@ -2911,7 +3823,6 @@
           <w:sz w:val="24"/>
           <w:szCs w:val="24"/>
         </w:rPr>
-        <w:lastRenderedPageBreak/>
         <w:drawing>
           <wp:inline distT="0" distB="0" distL="0" distR="0">
             <wp:extent cx="5943600" cy="2487930"/>
@@ -2930,7 +3841,7 @@
                     </pic:cNvPicPr>
                   </pic:nvPicPr>
                   <pic:blipFill>
-                    <a:blip r:embed="rId20">
+                    <a:blip r:embed="rId27">
                       <a:extLst>
                         <a:ext uri="{28A0092B-C50C-407E-A947-70E740481C1C}">
                           <a14:useLocalDpi xmlns:a14="http://schemas.microsoft.com/office/drawing/2010/main" val="0"/>
@@ -2980,6 +3891,7 @@
           <w:sz w:val="22"/>
           <w:szCs w:val="22"/>
         </w:rPr>
+        <w:lastRenderedPageBreak/>
         <w:t xml:space="preserve">Click “Add” button on </w:t>
       </w:r>
       <w:r>
@@ -3061,7 +3973,7 @@
                     </pic:cNvPicPr>
                   </pic:nvPicPr>
                   <pic:blipFill>
-                    <a:blip r:embed="rId21">
+                    <a:blip r:embed="rId28">
                       <a:extLst>
                         <a:ext uri="{28A0092B-C50C-407E-A947-70E740481C1C}">
                           <a14:useLocalDpi xmlns:a14="http://schemas.microsoft.com/office/drawing/2010/main" val="0"/>
@@ -3113,6 +4025,1610 @@
         </w:rPr>
         <w:t>Please fill in all text box and click “Save” button</w:t>
       </w:r>
+    </w:p>
+    <w:p>
+      <w:pPr>
+        <w:rPr>
+          <w:rFonts w:ascii="Cambria" w:hAnsi="Cambria"/>
+          <w:bCs/>
+          <w:color w:val="000000"/>
+          <w:sz w:val="22"/>
+          <w:szCs w:val="22"/>
+        </w:rPr>
+      </w:pPr>
+    </w:p>
+    <w:p>
+      <w:pPr>
+        <w:rPr>
+          <w:rFonts w:ascii="Cambria" w:hAnsi="Cambria"/>
+          <w:b/>
+          <w:bCs/>
+          <w:color w:val="000000"/>
+          <w:sz w:val="26"/>
+          <w:szCs w:val="26"/>
+        </w:rPr>
+      </w:pPr>
+      <w:proofErr w:type="gramStart"/>
+      <w:r>
+        <w:rPr>
+          <w:rFonts w:ascii="Cambria" w:hAnsi="Cambria"/>
+          <w:b/>
+          <w:bCs/>
+          <w:color w:val="000000"/>
+          <w:sz w:val="26"/>
+          <w:szCs w:val="26"/>
+        </w:rPr>
+        <w:t>2.</w:t>
+      </w:r>
+      <w:r>
+        <w:rPr>
+          <w:rFonts w:ascii="Cambria" w:hAnsi="Cambria"/>
+          <w:b/>
+          <w:bCs/>
+          <w:color w:val="000000"/>
+          <w:sz w:val="26"/>
+          <w:szCs w:val="26"/>
+        </w:rPr>
+        <w:t>4</w:t>
+      </w:r>
+      <w:proofErr w:type="gramEnd"/>
+      <w:r>
+        <w:rPr>
+          <w:rFonts w:ascii="Cambria" w:hAnsi="Cambria"/>
+          <w:b/>
+          <w:bCs/>
+          <w:color w:val="000000"/>
+          <w:sz w:val="26"/>
+          <w:szCs w:val="26"/>
+        </w:rPr>
+        <w:t xml:space="preserve"> </w:t>
+      </w:r>
+      <w:r>
+        <w:rPr>
+          <w:rFonts w:ascii="Cambria" w:hAnsi="Cambria"/>
+          <w:b/>
+          <w:bCs/>
+          <w:color w:val="000000"/>
+          <w:sz w:val="26"/>
+          <w:szCs w:val="26"/>
+        </w:rPr>
+        <w:t xml:space="preserve">For </w:t>
+      </w:r>
+      <w:r>
+        <w:rPr>
+          <w:rFonts w:ascii="Cambria" w:hAnsi="Cambria"/>
+          <w:b/>
+          <w:bCs/>
+          <w:color w:val="000000"/>
+          <w:sz w:val="26"/>
+          <w:szCs w:val="26"/>
+        </w:rPr>
+        <w:t>Admin</w:t>
+      </w:r>
+      <w:r>
+        <w:rPr>
+          <w:rFonts w:ascii="Cambria" w:hAnsi="Cambria"/>
+          <w:b/>
+          <w:bCs/>
+          <w:color w:val="000000"/>
+          <w:sz w:val="26"/>
+          <w:szCs w:val="26"/>
+        </w:rPr>
+        <w:t xml:space="preserve">: </w:t>
+      </w:r>
+    </w:p>
+    <w:p>
+      <w:pPr>
+        <w:rPr>
+          <w:rFonts w:ascii="Cambria" w:hAnsi="Cambria"/>
+          <w:b/>
+          <w:bCs/>
+          <w:color w:val="000000"/>
+          <w:sz w:val="24"/>
+          <w:szCs w:val="24"/>
+        </w:rPr>
+      </w:pPr>
+      <w:r>
+        <w:rPr>
+          <w:rFonts w:ascii="Cambria" w:hAnsi="Cambria"/>
+          <w:b/>
+          <w:bCs/>
+          <w:color w:val="000000"/>
+          <w:sz w:val="24"/>
+          <w:szCs w:val="24"/>
+        </w:rPr>
+        <w:t>2.</w:t>
+      </w:r>
+      <w:r>
+        <w:rPr>
+          <w:rFonts w:ascii="Cambria" w:hAnsi="Cambria"/>
+          <w:b/>
+          <w:bCs/>
+          <w:color w:val="000000"/>
+          <w:sz w:val="24"/>
+          <w:szCs w:val="24"/>
+        </w:rPr>
+        <w:t>4</w:t>
+      </w:r>
+      <w:r>
+        <w:rPr>
+          <w:rFonts w:ascii="Cambria" w:hAnsi="Cambria"/>
+          <w:b/>
+          <w:bCs/>
+          <w:color w:val="000000"/>
+          <w:sz w:val="24"/>
+          <w:szCs w:val="24"/>
+        </w:rPr>
+        <w:t>.1</w:t>
+      </w:r>
+      <w:r>
+        <w:rPr>
+          <w:rFonts w:ascii="Cambria" w:hAnsi="Cambria"/>
+          <w:b/>
+          <w:bCs/>
+          <w:color w:val="000000"/>
+          <w:sz w:val="24"/>
+          <w:szCs w:val="24"/>
+        </w:rPr>
+        <w:t xml:space="preserve"> </w:t>
+      </w:r>
+      <w:r>
+        <w:rPr>
+          <w:rFonts w:ascii="Cambria" w:hAnsi="Cambria"/>
+          <w:b/>
+          <w:bCs/>
+          <w:color w:val="000000"/>
+          <w:sz w:val="24"/>
+          <w:szCs w:val="24"/>
+        </w:rPr>
+        <w:t xml:space="preserve">Create/Update </w:t>
+      </w:r>
+      <w:r>
+        <w:rPr>
+          <w:rFonts w:ascii="Cambria" w:hAnsi="Cambria"/>
+          <w:b/>
+          <w:bCs/>
+          <w:color w:val="000000"/>
+          <w:sz w:val="24"/>
+          <w:szCs w:val="24"/>
+        </w:rPr>
+        <w:t>user</w:t>
+      </w:r>
+    </w:p>
+    <w:p>
+      <w:pPr>
+        <w:rPr>
+          <w:rFonts w:ascii="Cambria" w:hAnsi="Cambria"/>
+          <w:bCs/>
+          <w:color w:val="000000"/>
+          <w:sz w:val="24"/>
+          <w:szCs w:val="24"/>
+        </w:rPr>
+      </w:pPr>
+      <w:r>
+        <w:rPr>
+          <w:rFonts w:ascii="Cambria" w:hAnsi="Cambria"/>
+          <w:bCs/>
+          <w:color w:val="000000"/>
+          <w:sz w:val="24"/>
+          <w:szCs w:val="24"/>
+        </w:rPr>
+        <w:t xml:space="preserve">If you want to manager </w:t>
+      </w:r>
+      <w:r>
+        <w:rPr>
+          <w:rFonts w:ascii="Cambria" w:hAnsi="Cambria"/>
+          <w:bCs/>
+          <w:color w:val="000000"/>
+          <w:sz w:val="24"/>
+          <w:szCs w:val="24"/>
+        </w:rPr>
+        <w:t>user</w:t>
+      </w:r>
+      <w:r>
+        <w:rPr>
+          <w:rFonts w:ascii="Cambria" w:hAnsi="Cambria"/>
+          <w:bCs/>
+          <w:color w:val="000000"/>
+          <w:sz w:val="24"/>
+          <w:szCs w:val="24"/>
+        </w:rPr>
+        <w:t>, please click “</w:t>
+      </w:r>
+      <w:r>
+        <w:rPr>
+          <w:rFonts w:ascii="Cambria" w:hAnsi="Cambria"/>
+          <w:bCs/>
+          <w:color w:val="000000"/>
+          <w:sz w:val="24"/>
+          <w:szCs w:val="24"/>
+        </w:rPr>
+        <w:t>Manage user</w:t>
+      </w:r>
+      <w:r>
+        <w:rPr>
+          <w:rFonts w:ascii="Cambria" w:hAnsi="Cambria"/>
+          <w:bCs/>
+          <w:color w:val="000000"/>
+          <w:sz w:val="24"/>
+          <w:szCs w:val="24"/>
+        </w:rPr>
+        <w:t>” on menu bar</w:t>
+      </w:r>
+    </w:p>
+    <w:p>
+      <w:pPr>
+        <w:rPr>
+          <w:rFonts w:ascii="Cambria" w:hAnsi="Cambria"/>
+          <w:b/>
+          <w:bCs/>
+          <w:color w:val="000000"/>
+          <w:sz w:val="24"/>
+          <w:szCs w:val="24"/>
+        </w:rPr>
+      </w:pPr>
+    </w:p>
+    <w:p>
+      <w:pPr>
+        <w:ind w:left="2430"/>
+        <w:rPr>
+          <w:rFonts w:ascii="Cambria" w:hAnsi="Cambria"/>
+          <w:bCs/>
+          <w:color w:val="000000"/>
+          <w:sz w:val="22"/>
+          <w:szCs w:val="22"/>
+        </w:rPr>
+      </w:pPr>
+      <w:r>
+        <w:rPr>
+          <w:rFonts w:ascii="Cambria" w:hAnsi="Cambria"/>
+          <w:bCs/>
+          <w:noProof/>
+          <w:color w:val="000000"/>
+          <w:sz w:val="22"/>
+          <w:szCs w:val="22"/>
+        </w:rPr>
+        <w:drawing>
+          <wp:inline distT="0" distB="0" distL="0" distR="0">
+            <wp:extent cx="2769870" cy="2989580"/>
+            <wp:effectExtent l="0" t="0" r="0" b="1270"/>
+            <wp:docPr id="30" name="Picture 30"/>
+            <wp:cNvGraphicFramePr>
+              <a:graphicFrameLocks xmlns:a="http://schemas.openxmlformats.org/drawingml/2006/main" noChangeAspect="1"/>
+            </wp:cNvGraphicFramePr>
+            <a:graphic xmlns:a="http://schemas.openxmlformats.org/drawingml/2006/main">
+              <a:graphicData uri="http://schemas.openxmlformats.org/drawingml/2006/picture">
+                <pic:pic xmlns:pic="http://schemas.openxmlformats.org/drawingml/2006/picture">
+                  <pic:nvPicPr>
+                    <pic:cNvPr id="0" name="Picture 10"/>
+                    <pic:cNvPicPr>
+                      <a:picLocks noChangeAspect="1" noChangeArrowheads="1"/>
+                    </pic:cNvPicPr>
+                  </pic:nvPicPr>
+                  <pic:blipFill>
+                    <a:blip r:embed="rId29">
+                      <a:extLst>
+                        <a:ext uri="{28A0092B-C50C-407E-A947-70E740481C1C}">
+                          <a14:useLocalDpi xmlns:a14="http://schemas.microsoft.com/office/drawing/2010/main" val="0"/>
+                        </a:ext>
+                      </a:extLst>
+                    </a:blip>
+                    <a:srcRect/>
+                    <a:stretch>
+                      <a:fillRect/>
+                    </a:stretch>
+                  </pic:blipFill>
+                  <pic:spPr bwMode="auto">
+                    <a:xfrm>
+                      <a:off x="0" y="0"/>
+                      <a:ext cx="2769870" cy="2989580"/>
+                    </a:xfrm>
+                    <a:prstGeom prst="rect">
+                      <a:avLst/>
+                    </a:prstGeom>
+                    <a:noFill/>
+                    <a:ln>
+                      <a:noFill/>
+                    </a:ln>
+                  </pic:spPr>
+                </pic:pic>
+              </a:graphicData>
+            </a:graphic>
+          </wp:inline>
+        </w:drawing>
+      </w:r>
+    </w:p>
+    <w:p>
+      <w:pPr>
+        <w:ind w:left="90"/>
+        <w:rPr>
+          <w:rFonts w:ascii="Cambria" w:hAnsi="Cambria"/>
+          <w:bCs/>
+          <w:color w:val="000000"/>
+          <w:sz w:val="22"/>
+          <w:szCs w:val="22"/>
+        </w:rPr>
+      </w:pPr>
+      <w:r>
+        <w:rPr>
+          <w:rFonts w:ascii="Cambria" w:hAnsi="Cambria"/>
+          <w:bCs/>
+          <w:noProof/>
+          <w:color w:val="000000"/>
+          <w:sz w:val="22"/>
+          <w:szCs w:val="22"/>
+        </w:rPr>
+        <w:lastRenderedPageBreak/>
+        <w:drawing>
+          <wp:inline distT="0" distB="0" distL="0" distR="0">
+            <wp:extent cx="5934710" cy="3182620"/>
+            <wp:effectExtent l="0" t="0" r="8890" b="0"/>
+            <wp:docPr id="33" name="Picture 33"/>
+            <wp:cNvGraphicFramePr>
+              <a:graphicFrameLocks xmlns:a="http://schemas.openxmlformats.org/drawingml/2006/main" noChangeAspect="1"/>
+            </wp:cNvGraphicFramePr>
+            <a:graphic xmlns:a="http://schemas.openxmlformats.org/drawingml/2006/main">
+              <a:graphicData uri="http://schemas.openxmlformats.org/drawingml/2006/picture">
+                <pic:pic xmlns:pic="http://schemas.openxmlformats.org/drawingml/2006/picture">
+                  <pic:nvPicPr>
+                    <pic:cNvPr id="0" name="Picture 13"/>
+                    <pic:cNvPicPr>
+                      <a:picLocks noChangeAspect="1" noChangeArrowheads="1"/>
+                    </pic:cNvPicPr>
+                  </pic:nvPicPr>
+                  <pic:blipFill>
+                    <a:blip r:embed="rId30">
+                      <a:extLst>
+                        <a:ext uri="{28A0092B-C50C-407E-A947-70E740481C1C}">
+                          <a14:useLocalDpi xmlns:a14="http://schemas.microsoft.com/office/drawing/2010/main" val="0"/>
+                        </a:ext>
+                      </a:extLst>
+                    </a:blip>
+                    <a:srcRect/>
+                    <a:stretch>
+                      <a:fillRect/>
+                    </a:stretch>
+                  </pic:blipFill>
+                  <pic:spPr bwMode="auto">
+                    <a:xfrm>
+                      <a:off x="0" y="0"/>
+                      <a:ext cx="5934710" cy="3182620"/>
+                    </a:xfrm>
+                    <a:prstGeom prst="rect">
+                      <a:avLst/>
+                    </a:prstGeom>
+                    <a:noFill/>
+                    <a:ln>
+                      <a:noFill/>
+                    </a:ln>
+                  </pic:spPr>
+                </pic:pic>
+              </a:graphicData>
+            </a:graphic>
+          </wp:inline>
+        </w:drawing>
+      </w:r>
+    </w:p>
+    <w:p>
+      <w:pPr>
+        <w:rPr>
+          <w:rFonts w:ascii="Cambria" w:hAnsi="Cambria"/>
+          <w:bCs/>
+          <w:color w:val="000000"/>
+          <w:sz w:val="22"/>
+          <w:szCs w:val="22"/>
+        </w:rPr>
+      </w:pPr>
+      <w:r>
+        <w:rPr>
+          <w:rFonts w:ascii="Cambria" w:hAnsi="Cambria"/>
+          <w:bCs/>
+          <w:color w:val="000000"/>
+          <w:sz w:val="22"/>
+          <w:szCs w:val="22"/>
+        </w:rPr>
+        <w:t xml:space="preserve">Click “Add” button on </w:t>
+      </w:r>
+      <w:r>
+        <w:rPr>
+          <w:rFonts w:ascii="Cambria" w:hAnsi="Cambria"/>
+          <w:bCs/>
+          <w:color w:val="000000"/>
+          <w:sz w:val="22"/>
+          <w:szCs w:val="22"/>
+        </w:rPr>
+        <w:t>upper left corner</w:t>
+      </w:r>
+      <w:r>
+        <w:rPr>
+          <w:rFonts w:ascii="Cambria" w:hAnsi="Cambria"/>
+          <w:bCs/>
+          <w:color w:val="000000"/>
+          <w:sz w:val="22"/>
+          <w:szCs w:val="22"/>
+        </w:rPr>
+        <w:t xml:space="preserve"> of </w:t>
+      </w:r>
+      <w:r>
+        <w:rPr>
+          <w:rFonts w:ascii="Cambria" w:hAnsi="Cambria"/>
+          <w:bCs/>
+          <w:color w:val="000000"/>
+          <w:sz w:val="22"/>
+          <w:szCs w:val="22"/>
+        </w:rPr>
+        <w:t>user</w:t>
+      </w:r>
+      <w:r>
+        <w:rPr>
+          <w:rFonts w:ascii="Cambria" w:hAnsi="Cambria"/>
+          <w:bCs/>
+          <w:color w:val="000000"/>
+          <w:sz w:val="22"/>
+          <w:szCs w:val="22"/>
+        </w:rPr>
+        <w:t xml:space="preserve"> page to create new </w:t>
+      </w:r>
+      <w:r>
+        <w:rPr>
+          <w:rFonts w:ascii="Cambria" w:hAnsi="Cambria"/>
+          <w:bCs/>
+          <w:color w:val="000000"/>
+          <w:sz w:val="22"/>
+          <w:szCs w:val="22"/>
+        </w:rPr>
+        <w:t>user</w:t>
+      </w:r>
+      <w:r>
+        <w:rPr>
+          <w:rFonts w:ascii="Cambria" w:hAnsi="Cambria"/>
+          <w:bCs/>
+          <w:color w:val="000000"/>
+          <w:sz w:val="22"/>
+          <w:szCs w:val="22"/>
+        </w:rPr>
+        <w:t xml:space="preserve">. </w:t>
+      </w:r>
+    </w:p>
+    <w:p>
+      <w:pPr>
+        <w:rPr>
+          <w:rFonts w:ascii="Cambria" w:hAnsi="Cambria"/>
+          <w:bCs/>
+          <w:color w:val="000000"/>
+          <w:sz w:val="22"/>
+          <w:szCs w:val="22"/>
+        </w:rPr>
+      </w:pPr>
+      <w:r>
+        <w:rPr>
+          <w:rFonts w:ascii="Cambria" w:hAnsi="Cambria"/>
+          <w:bCs/>
+          <w:color w:val="000000"/>
+          <w:sz w:val="22"/>
+          <w:szCs w:val="22"/>
+        </w:rPr>
+        <w:t xml:space="preserve">Click “View” icon on the right to update </w:t>
+      </w:r>
+      <w:r>
+        <w:rPr>
+          <w:rFonts w:ascii="Cambria" w:hAnsi="Cambria"/>
+          <w:bCs/>
+          <w:color w:val="000000"/>
+          <w:sz w:val="22"/>
+          <w:szCs w:val="22"/>
+        </w:rPr>
+        <w:t>user</w:t>
+      </w:r>
+      <w:r>
+        <w:rPr>
+          <w:rFonts w:ascii="Cambria" w:hAnsi="Cambria"/>
+          <w:bCs/>
+          <w:color w:val="000000"/>
+          <w:sz w:val="22"/>
+          <w:szCs w:val="22"/>
+        </w:rPr>
+        <w:t xml:space="preserve">. </w:t>
+      </w:r>
+    </w:p>
+    <w:p>
+      <w:pPr>
+        <w:ind w:left="90"/>
+        <w:rPr>
+          <w:rFonts w:ascii="Cambria" w:hAnsi="Cambria"/>
+          <w:bCs/>
+          <w:color w:val="000000"/>
+          <w:sz w:val="22"/>
+          <w:szCs w:val="22"/>
+        </w:rPr>
+      </w:pPr>
+      <w:r>
+        <w:rPr>
+          <w:rFonts w:ascii="Cambria" w:hAnsi="Cambria"/>
+          <w:bCs/>
+          <w:noProof/>
+          <w:color w:val="000000"/>
+          <w:sz w:val="22"/>
+          <w:szCs w:val="22"/>
+        </w:rPr>
+        <w:drawing>
+          <wp:inline distT="0" distB="0" distL="0" distR="0">
+            <wp:extent cx="5890895" cy="3051175"/>
+            <wp:effectExtent l="0" t="0" r="0" b="0"/>
+            <wp:docPr id="34" name="Picture 34"/>
+            <wp:cNvGraphicFramePr>
+              <a:graphicFrameLocks xmlns:a="http://schemas.openxmlformats.org/drawingml/2006/main" noChangeAspect="1"/>
+            </wp:cNvGraphicFramePr>
+            <a:graphic xmlns:a="http://schemas.openxmlformats.org/drawingml/2006/main">
+              <a:graphicData uri="http://schemas.openxmlformats.org/drawingml/2006/picture">
+                <pic:pic xmlns:pic="http://schemas.openxmlformats.org/drawingml/2006/picture">
+                  <pic:nvPicPr>
+                    <pic:cNvPr id="0" name="Picture 14"/>
+                    <pic:cNvPicPr>
+                      <a:picLocks noChangeAspect="1" noChangeArrowheads="1"/>
+                    </pic:cNvPicPr>
+                  </pic:nvPicPr>
+                  <pic:blipFill>
+                    <a:blip r:embed="rId31">
+                      <a:extLst>
+                        <a:ext uri="{28A0092B-C50C-407E-A947-70E740481C1C}">
+                          <a14:useLocalDpi xmlns:a14="http://schemas.microsoft.com/office/drawing/2010/main" val="0"/>
+                        </a:ext>
+                      </a:extLst>
+                    </a:blip>
+                    <a:srcRect/>
+                    <a:stretch>
+                      <a:fillRect/>
+                    </a:stretch>
+                  </pic:blipFill>
+                  <pic:spPr bwMode="auto">
+                    <a:xfrm>
+                      <a:off x="0" y="0"/>
+                      <a:ext cx="5890895" cy="3051175"/>
+                    </a:xfrm>
+                    <a:prstGeom prst="rect">
+                      <a:avLst/>
+                    </a:prstGeom>
+                    <a:noFill/>
+                    <a:ln>
+                      <a:noFill/>
+                    </a:ln>
+                  </pic:spPr>
+                </pic:pic>
+              </a:graphicData>
+            </a:graphic>
+          </wp:inline>
+        </w:drawing>
+      </w:r>
+    </w:p>
+    <w:p>
+      <w:pPr>
+        <w:rPr>
+          <w:rFonts w:ascii="Cambria" w:hAnsi="Cambria"/>
+          <w:bCs/>
+          <w:color w:val="000000"/>
+          <w:sz w:val="22"/>
+          <w:szCs w:val="22"/>
+        </w:rPr>
+      </w:pPr>
+      <w:r>
+        <w:rPr>
+          <w:rFonts w:ascii="Cambria" w:hAnsi="Cambria"/>
+          <w:bCs/>
+          <w:color w:val="000000"/>
+          <w:sz w:val="22"/>
+          <w:szCs w:val="22"/>
+        </w:rPr>
+        <w:t>Please fill in all text box and click “Save” button</w:t>
+      </w:r>
+    </w:p>
+    <w:p>
+      <w:pPr>
+        <w:ind w:left="90"/>
+        <w:rPr>
+          <w:rFonts w:ascii="Cambria" w:hAnsi="Cambria"/>
+          <w:bCs/>
+          <w:color w:val="000000"/>
+          <w:sz w:val="22"/>
+          <w:szCs w:val="22"/>
+        </w:rPr>
+      </w:pPr>
+    </w:p>
+    <w:p>
+      <w:pPr>
+        <w:rPr>
+          <w:rFonts w:ascii="Cambria" w:hAnsi="Cambria"/>
+          <w:b/>
+          <w:bCs/>
+          <w:color w:val="000000"/>
+          <w:sz w:val="24"/>
+          <w:szCs w:val="24"/>
+        </w:rPr>
+      </w:pPr>
+      <w:r>
+        <w:rPr>
+          <w:rFonts w:ascii="Cambria" w:hAnsi="Cambria"/>
+          <w:b/>
+          <w:bCs/>
+          <w:color w:val="000000"/>
+          <w:sz w:val="24"/>
+          <w:szCs w:val="24"/>
+        </w:rPr>
+        <w:t>2.</w:t>
+      </w:r>
+      <w:r>
+        <w:rPr>
+          <w:rFonts w:ascii="Cambria" w:hAnsi="Cambria"/>
+          <w:b/>
+          <w:bCs/>
+          <w:color w:val="000000"/>
+          <w:sz w:val="24"/>
+          <w:szCs w:val="24"/>
+        </w:rPr>
+        <w:t>4.</w:t>
+      </w:r>
+      <w:r>
+        <w:rPr>
+          <w:rFonts w:ascii="Cambria" w:hAnsi="Cambria"/>
+          <w:b/>
+          <w:bCs/>
+          <w:color w:val="000000"/>
+          <w:sz w:val="24"/>
+          <w:szCs w:val="24"/>
+        </w:rPr>
+        <w:t>2</w:t>
+      </w:r>
+      <w:r>
+        <w:rPr>
+          <w:rFonts w:ascii="Cambria" w:hAnsi="Cambria"/>
+          <w:b/>
+          <w:bCs/>
+          <w:color w:val="000000"/>
+          <w:sz w:val="24"/>
+          <w:szCs w:val="24"/>
+        </w:rPr>
+        <w:t xml:space="preserve"> </w:t>
+      </w:r>
+      <w:r>
+        <w:rPr>
+          <w:rFonts w:ascii="Cambria" w:hAnsi="Cambria"/>
+          <w:b/>
+          <w:bCs/>
+          <w:color w:val="000000"/>
+          <w:sz w:val="24"/>
+          <w:szCs w:val="24"/>
+        </w:rPr>
+        <w:t xml:space="preserve">Create/Update </w:t>
+      </w:r>
+      <w:r>
+        <w:rPr>
+          <w:rFonts w:ascii="Cambria" w:hAnsi="Cambria"/>
+          <w:b/>
+          <w:bCs/>
+          <w:color w:val="000000"/>
+          <w:sz w:val="24"/>
+          <w:szCs w:val="24"/>
+        </w:rPr>
+        <w:t>department</w:t>
+      </w:r>
+    </w:p>
+    <w:p>
+      <w:pPr>
+        <w:rPr>
+          <w:rFonts w:ascii="Cambria" w:hAnsi="Cambria"/>
+          <w:bCs/>
+          <w:color w:val="000000"/>
+          <w:sz w:val="24"/>
+          <w:szCs w:val="24"/>
+        </w:rPr>
+      </w:pPr>
+      <w:r>
+        <w:rPr>
+          <w:rFonts w:ascii="Cambria" w:hAnsi="Cambria"/>
+          <w:bCs/>
+          <w:color w:val="000000"/>
+          <w:sz w:val="24"/>
+          <w:szCs w:val="24"/>
+        </w:rPr>
+        <w:t xml:space="preserve">If you want to manager </w:t>
+      </w:r>
+      <w:r>
+        <w:rPr>
+          <w:rFonts w:ascii="Cambria" w:hAnsi="Cambria"/>
+          <w:bCs/>
+          <w:color w:val="000000"/>
+          <w:sz w:val="24"/>
+          <w:szCs w:val="24"/>
+        </w:rPr>
+        <w:t>department</w:t>
+      </w:r>
+      <w:r>
+        <w:rPr>
+          <w:rFonts w:ascii="Cambria" w:hAnsi="Cambria"/>
+          <w:bCs/>
+          <w:color w:val="000000"/>
+          <w:sz w:val="24"/>
+          <w:szCs w:val="24"/>
+        </w:rPr>
+        <w:t>, please click “</w:t>
+      </w:r>
+      <w:r>
+        <w:rPr>
+          <w:rFonts w:ascii="Cambria" w:hAnsi="Cambria"/>
+          <w:bCs/>
+          <w:color w:val="000000"/>
+          <w:sz w:val="24"/>
+          <w:szCs w:val="24"/>
+        </w:rPr>
+        <w:t>Manage department</w:t>
+      </w:r>
+      <w:r>
+        <w:rPr>
+          <w:rFonts w:ascii="Cambria" w:hAnsi="Cambria"/>
+          <w:bCs/>
+          <w:color w:val="000000"/>
+          <w:sz w:val="24"/>
+          <w:szCs w:val="24"/>
+        </w:rPr>
+        <w:t>” on menu bar</w:t>
+      </w:r>
+    </w:p>
+    <w:p>
+      <w:pPr>
+        <w:rPr>
+          <w:rFonts w:ascii="Cambria" w:hAnsi="Cambria"/>
+          <w:b/>
+          <w:bCs/>
+          <w:color w:val="000000"/>
+          <w:sz w:val="24"/>
+          <w:szCs w:val="24"/>
+        </w:rPr>
+      </w:pPr>
+    </w:p>
+    <w:p>
+      <w:pPr>
+        <w:ind w:left="2430"/>
+        <w:rPr>
+          <w:rFonts w:ascii="Cambria" w:hAnsi="Cambria"/>
+          <w:b/>
+          <w:bCs/>
+          <w:color w:val="000000"/>
+          <w:sz w:val="24"/>
+          <w:szCs w:val="24"/>
+        </w:rPr>
+      </w:pPr>
+      <w:r>
+        <w:rPr>
+          <w:rFonts w:ascii="Cambria" w:hAnsi="Cambria"/>
+          <w:b/>
+          <w:bCs/>
+          <w:noProof/>
+          <w:color w:val="000000"/>
+          <w:sz w:val="24"/>
+          <w:szCs w:val="24"/>
+        </w:rPr>
+        <w:lastRenderedPageBreak/>
+        <w:drawing>
+          <wp:inline distT="0" distB="0" distL="0" distR="0">
+            <wp:extent cx="2769870" cy="2989580"/>
+            <wp:effectExtent l="0" t="0" r="0" b="1270"/>
+            <wp:docPr id="31" name="Picture 31"/>
+            <wp:cNvGraphicFramePr>
+              <a:graphicFrameLocks xmlns:a="http://schemas.openxmlformats.org/drawingml/2006/main" noChangeAspect="1"/>
+            </wp:cNvGraphicFramePr>
+            <a:graphic xmlns:a="http://schemas.openxmlformats.org/drawingml/2006/main">
+              <a:graphicData uri="http://schemas.openxmlformats.org/drawingml/2006/picture">
+                <pic:pic xmlns:pic="http://schemas.openxmlformats.org/drawingml/2006/picture">
+                  <pic:nvPicPr>
+                    <pic:cNvPr id="0" name="Picture 11"/>
+                    <pic:cNvPicPr>
+                      <a:picLocks noChangeAspect="1" noChangeArrowheads="1"/>
+                    </pic:cNvPicPr>
+                  </pic:nvPicPr>
+                  <pic:blipFill>
+                    <a:blip r:embed="rId32">
+                      <a:extLst>
+                        <a:ext uri="{28A0092B-C50C-407E-A947-70E740481C1C}">
+                          <a14:useLocalDpi xmlns:a14="http://schemas.microsoft.com/office/drawing/2010/main" val="0"/>
+                        </a:ext>
+                      </a:extLst>
+                    </a:blip>
+                    <a:srcRect/>
+                    <a:stretch>
+                      <a:fillRect/>
+                    </a:stretch>
+                  </pic:blipFill>
+                  <pic:spPr bwMode="auto">
+                    <a:xfrm>
+                      <a:off x="0" y="0"/>
+                      <a:ext cx="2769870" cy="2989580"/>
+                    </a:xfrm>
+                    <a:prstGeom prst="rect">
+                      <a:avLst/>
+                    </a:prstGeom>
+                    <a:noFill/>
+                    <a:ln>
+                      <a:noFill/>
+                    </a:ln>
+                  </pic:spPr>
+                </pic:pic>
+              </a:graphicData>
+            </a:graphic>
+          </wp:inline>
+        </w:drawing>
+      </w:r>
+    </w:p>
+    <w:p>
+      <w:pPr>
+        <w:rPr>
+          <w:rFonts w:ascii="Cambria" w:hAnsi="Cambria"/>
+          <w:b/>
+          <w:bCs/>
+          <w:color w:val="000000"/>
+          <w:sz w:val="24"/>
+          <w:szCs w:val="24"/>
+        </w:rPr>
+      </w:pPr>
+      <w:r>
+        <w:rPr>
+          <w:rFonts w:ascii="Cambria" w:hAnsi="Cambria"/>
+          <w:b/>
+          <w:bCs/>
+          <w:noProof/>
+          <w:color w:val="000000"/>
+          <w:sz w:val="24"/>
+          <w:szCs w:val="24"/>
+        </w:rPr>
+        <w:drawing>
+          <wp:inline distT="0" distB="0" distL="0" distR="0">
+            <wp:extent cx="5934710" cy="2637790"/>
+            <wp:effectExtent l="0" t="0" r="8890" b="0"/>
+            <wp:docPr id="37" name="Picture 37"/>
+            <wp:cNvGraphicFramePr>
+              <a:graphicFrameLocks xmlns:a="http://schemas.openxmlformats.org/drawingml/2006/main" noChangeAspect="1"/>
+            </wp:cNvGraphicFramePr>
+            <a:graphic xmlns:a="http://schemas.openxmlformats.org/drawingml/2006/main">
+              <a:graphicData uri="http://schemas.openxmlformats.org/drawingml/2006/picture">
+                <pic:pic xmlns:pic="http://schemas.openxmlformats.org/drawingml/2006/picture">
+                  <pic:nvPicPr>
+                    <pic:cNvPr id="0" name="Picture 17"/>
+                    <pic:cNvPicPr>
+                      <a:picLocks noChangeAspect="1" noChangeArrowheads="1"/>
+                    </pic:cNvPicPr>
+                  </pic:nvPicPr>
+                  <pic:blipFill>
+                    <a:blip r:embed="rId33">
+                      <a:extLst>
+                        <a:ext uri="{28A0092B-C50C-407E-A947-70E740481C1C}">
+                          <a14:useLocalDpi xmlns:a14="http://schemas.microsoft.com/office/drawing/2010/main" val="0"/>
+                        </a:ext>
+                      </a:extLst>
+                    </a:blip>
+                    <a:srcRect/>
+                    <a:stretch>
+                      <a:fillRect/>
+                    </a:stretch>
+                  </pic:blipFill>
+                  <pic:spPr bwMode="auto">
+                    <a:xfrm>
+                      <a:off x="0" y="0"/>
+                      <a:ext cx="5934710" cy="2637790"/>
+                    </a:xfrm>
+                    <a:prstGeom prst="rect">
+                      <a:avLst/>
+                    </a:prstGeom>
+                    <a:noFill/>
+                    <a:ln>
+                      <a:noFill/>
+                    </a:ln>
+                  </pic:spPr>
+                </pic:pic>
+              </a:graphicData>
+            </a:graphic>
+          </wp:inline>
+        </w:drawing>
+      </w:r>
+    </w:p>
+    <w:p>
+      <w:pPr>
+        <w:rPr>
+          <w:rFonts w:ascii="Cambria" w:hAnsi="Cambria"/>
+          <w:bCs/>
+          <w:color w:val="000000"/>
+          <w:sz w:val="22"/>
+          <w:szCs w:val="22"/>
+        </w:rPr>
+      </w:pPr>
+      <w:r>
+        <w:rPr>
+          <w:rFonts w:ascii="Cambria" w:hAnsi="Cambria"/>
+          <w:bCs/>
+          <w:color w:val="000000"/>
+          <w:sz w:val="22"/>
+          <w:szCs w:val="22"/>
+        </w:rPr>
+        <w:t xml:space="preserve">Click “Add” button on </w:t>
+      </w:r>
+      <w:r>
+        <w:rPr>
+          <w:rFonts w:ascii="Cambria" w:hAnsi="Cambria"/>
+          <w:bCs/>
+          <w:color w:val="000000"/>
+          <w:sz w:val="22"/>
+          <w:szCs w:val="22"/>
+        </w:rPr>
+        <w:t>upper left corner</w:t>
+      </w:r>
+      <w:r>
+        <w:rPr>
+          <w:rFonts w:ascii="Cambria" w:hAnsi="Cambria"/>
+          <w:bCs/>
+          <w:color w:val="000000"/>
+          <w:sz w:val="22"/>
+          <w:szCs w:val="22"/>
+        </w:rPr>
+        <w:t xml:space="preserve"> of </w:t>
+      </w:r>
+      <w:r>
+        <w:rPr>
+          <w:rFonts w:ascii="Cambria" w:hAnsi="Cambria"/>
+          <w:bCs/>
+          <w:color w:val="000000"/>
+          <w:sz w:val="22"/>
+          <w:szCs w:val="22"/>
+        </w:rPr>
+        <w:t>department</w:t>
+      </w:r>
+      <w:r>
+        <w:rPr>
+          <w:rFonts w:ascii="Cambria" w:hAnsi="Cambria"/>
+          <w:bCs/>
+          <w:color w:val="000000"/>
+          <w:sz w:val="22"/>
+          <w:szCs w:val="22"/>
+        </w:rPr>
+        <w:t xml:space="preserve"> page to create new department. </w:t>
+      </w:r>
+    </w:p>
+    <w:p>
+      <w:pPr>
+        <w:rPr>
+          <w:rFonts w:ascii="Cambria" w:hAnsi="Cambria"/>
+          <w:bCs/>
+          <w:color w:val="000000"/>
+          <w:sz w:val="22"/>
+          <w:szCs w:val="22"/>
+        </w:rPr>
+      </w:pPr>
+      <w:r>
+        <w:rPr>
+          <w:rFonts w:ascii="Cambria" w:hAnsi="Cambria"/>
+          <w:bCs/>
+          <w:color w:val="000000"/>
+          <w:sz w:val="22"/>
+          <w:szCs w:val="22"/>
+        </w:rPr>
+        <w:t xml:space="preserve">Click “View” icon on the right to update department. </w:t>
+      </w:r>
+    </w:p>
+    <w:p>
+      <w:pPr>
+        <w:rPr>
+          <w:rFonts w:ascii="Cambria" w:hAnsi="Cambria"/>
+          <w:b/>
+          <w:bCs/>
+          <w:color w:val="000000"/>
+          <w:sz w:val="24"/>
+          <w:szCs w:val="24"/>
+        </w:rPr>
+      </w:pPr>
+      <w:r>
+        <w:rPr>
+          <w:rFonts w:ascii="Cambria" w:hAnsi="Cambria"/>
+          <w:b/>
+          <w:bCs/>
+          <w:noProof/>
+          <w:color w:val="000000"/>
+          <w:sz w:val="24"/>
+          <w:szCs w:val="24"/>
+        </w:rPr>
+        <w:lastRenderedPageBreak/>
+        <w:drawing>
+          <wp:inline distT="0" distB="0" distL="0" distR="0">
+            <wp:extent cx="5943600" cy="1969770"/>
+            <wp:effectExtent l="0" t="0" r="0" b="0"/>
+            <wp:docPr id="38" name="Picture 38"/>
+            <wp:cNvGraphicFramePr>
+              <a:graphicFrameLocks xmlns:a="http://schemas.openxmlformats.org/drawingml/2006/main" noChangeAspect="1"/>
+            </wp:cNvGraphicFramePr>
+            <a:graphic xmlns:a="http://schemas.openxmlformats.org/drawingml/2006/main">
+              <a:graphicData uri="http://schemas.openxmlformats.org/drawingml/2006/picture">
+                <pic:pic xmlns:pic="http://schemas.openxmlformats.org/drawingml/2006/picture">
+                  <pic:nvPicPr>
+                    <pic:cNvPr id="0" name="Picture 18"/>
+                    <pic:cNvPicPr>
+                      <a:picLocks noChangeAspect="1" noChangeArrowheads="1"/>
+                    </pic:cNvPicPr>
+                  </pic:nvPicPr>
+                  <pic:blipFill>
+                    <a:blip r:embed="rId34">
+                      <a:extLst>
+                        <a:ext uri="{28A0092B-C50C-407E-A947-70E740481C1C}">
+                          <a14:useLocalDpi xmlns:a14="http://schemas.microsoft.com/office/drawing/2010/main" val="0"/>
+                        </a:ext>
+                      </a:extLst>
+                    </a:blip>
+                    <a:srcRect/>
+                    <a:stretch>
+                      <a:fillRect/>
+                    </a:stretch>
+                  </pic:blipFill>
+                  <pic:spPr bwMode="auto">
+                    <a:xfrm>
+                      <a:off x="0" y="0"/>
+                      <a:ext cx="5943600" cy="1969770"/>
+                    </a:xfrm>
+                    <a:prstGeom prst="rect">
+                      <a:avLst/>
+                    </a:prstGeom>
+                    <a:noFill/>
+                    <a:ln>
+                      <a:noFill/>
+                    </a:ln>
+                  </pic:spPr>
+                </pic:pic>
+              </a:graphicData>
+            </a:graphic>
+          </wp:inline>
+        </w:drawing>
+      </w:r>
+    </w:p>
+    <w:p>
+      <w:pPr>
+        <w:rPr>
+          <w:rFonts w:ascii="Cambria" w:hAnsi="Cambria"/>
+          <w:bCs/>
+          <w:color w:val="000000"/>
+          <w:sz w:val="22"/>
+          <w:szCs w:val="22"/>
+        </w:rPr>
+      </w:pPr>
+      <w:r>
+        <w:rPr>
+          <w:rFonts w:ascii="Cambria" w:hAnsi="Cambria"/>
+          <w:bCs/>
+          <w:color w:val="000000"/>
+          <w:sz w:val="22"/>
+          <w:szCs w:val="22"/>
+        </w:rPr>
+        <w:t>Please fill in all text box and click “Save” button</w:t>
+      </w:r>
+    </w:p>
+    <w:p>
+      <w:pPr>
+        <w:rPr>
+          <w:rFonts w:ascii="Cambria" w:hAnsi="Cambria"/>
+          <w:b/>
+          <w:bCs/>
+          <w:color w:val="000000"/>
+          <w:sz w:val="24"/>
+          <w:szCs w:val="24"/>
+        </w:rPr>
+      </w:pPr>
+    </w:p>
+    <w:p>
+      <w:pPr>
+        <w:rPr>
+          <w:rFonts w:ascii="Cambria" w:hAnsi="Cambria"/>
+          <w:b/>
+          <w:bCs/>
+          <w:color w:val="000000"/>
+          <w:sz w:val="24"/>
+          <w:szCs w:val="24"/>
+        </w:rPr>
+      </w:pPr>
+      <w:r>
+        <w:rPr>
+          <w:rFonts w:ascii="Cambria" w:hAnsi="Cambria"/>
+          <w:b/>
+          <w:bCs/>
+          <w:color w:val="000000"/>
+          <w:sz w:val="24"/>
+          <w:szCs w:val="24"/>
+        </w:rPr>
+        <w:t>2.</w:t>
+      </w:r>
+      <w:r>
+        <w:rPr>
+          <w:rFonts w:ascii="Cambria" w:hAnsi="Cambria"/>
+          <w:b/>
+          <w:bCs/>
+          <w:color w:val="000000"/>
+          <w:sz w:val="24"/>
+          <w:szCs w:val="24"/>
+        </w:rPr>
+        <w:t>4.</w:t>
+      </w:r>
+      <w:r>
+        <w:rPr>
+          <w:rFonts w:ascii="Cambria" w:hAnsi="Cambria"/>
+          <w:b/>
+          <w:bCs/>
+          <w:color w:val="000000"/>
+          <w:sz w:val="24"/>
+          <w:szCs w:val="24"/>
+        </w:rPr>
+        <w:t>3</w:t>
+      </w:r>
+      <w:r>
+        <w:rPr>
+          <w:rFonts w:ascii="Cambria" w:hAnsi="Cambria"/>
+          <w:b/>
+          <w:bCs/>
+          <w:color w:val="000000"/>
+          <w:sz w:val="24"/>
+          <w:szCs w:val="24"/>
+        </w:rPr>
+        <w:t xml:space="preserve"> </w:t>
+      </w:r>
+      <w:r>
+        <w:rPr>
+          <w:rFonts w:ascii="Cambria" w:hAnsi="Cambria"/>
+          <w:b/>
+          <w:bCs/>
+          <w:color w:val="000000"/>
+          <w:sz w:val="24"/>
+          <w:szCs w:val="24"/>
+        </w:rPr>
+        <w:t xml:space="preserve">Create/Update </w:t>
+      </w:r>
+      <w:r>
+        <w:rPr>
+          <w:rFonts w:ascii="Cambria" w:hAnsi="Cambria"/>
+          <w:b/>
+          <w:bCs/>
+          <w:color w:val="000000"/>
+          <w:sz w:val="24"/>
+          <w:szCs w:val="24"/>
+        </w:rPr>
+        <w:t>room</w:t>
+      </w:r>
+    </w:p>
+    <w:p>
+      <w:pPr>
+        <w:rPr>
+          <w:rFonts w:ascii="Cambria" w:hAnsi="Cambria"/>
+          <w:bCs/>
+          <w:color w:val="000000"/>
+          <w:sz w:val="24"/>
+          <w:szCs w:val="24"/>
+        </w:rPr>
+      </w:pPr>
+      <w:r>
+        <w:rPr>
+          <w:rFonts w:ascii="Cambria" w:hAnsi="Cambria"/>
+          <w:bCs/>
+          <w:color w:val="000000"/>
+          <w:sz w:val="24"/>
+          <w:szCs w:val="24"/>
+        </w:rPr>
+        <w:t xml:space="preserve">If you want to manager </w:t>
+      </w:r>
+      <w:r>
+        <w:rPr>
+          <w:rFonts w:ascii="Cambria" w:hAnsi="Cambria"/>
+          <w:bCs/>
+          <w:color w:val="000000"/>
+          <w:sz w:val="24"/>
+          <w:szCs w:val="24"/>
+        </w:rPr>
+        <w:t>room</w:t>
+      </w:r>
+      <w:r>
+        <w:rPr>
+          <w:rFonts w:ascii="Cambria" w:hAnsi="Cambria"/>
+          <w:bCs/>
+          <w:color w:val="000000"/>
+          <w:sz w:val="24"/>
+          <w:szCs w:val="24"/>
+        </w:rPr>
+        <w:t xml:space="preserve">, please click “Manage </w:t>
+      </w:r>
+      <w:r>
+        <w:rPr>
+          <w:rFonts w:ascii="Cambria" w:hAnsi="Cambria"/>
+          <w:bCs/>
+          <w:color w:val="000000"/>
+          <w:sz w:val="24"/>
+          <w:szCs w:val="24"/>
+        </w:rPr>
+        <w:t>room</w:t>
+      </w:r>
+      <w:r>
+        <w:rPr>
+          <w:rFonts w:ascii="Cambria" w:hAnsi="Cambria"/>
+          <w:bCs/>
+          <w:color w:val="000000"/>
+          <w:sz w:val="24"/>
+          <w:szCs w:val="24"/>
+        </w:rPr>
+        <w:t>” on menu bar</w:t>
+      </w:r>
+    </w:p>
+    <w:p>
+      <w:pPr>
+        <w:rPr>
+          <w:rFonts w:ascii="Cambria" w:hAnsi="Cambria"/>
+          <w:b/>
+          <w:bCs/>
+          <w:color w:val="000000"/>
+          <w:sz w:val="24"/>
+          <w:szCs w:val="24"/>
+        </w:rPr>
+      </w:pPr>
+    </w:p>
+    <w:p>
+      <w:pPr>
+        <w:ind w:left="2430"/>
+        <w:rPr>
+          <w:rFonts w:ascii="Cambria" w:hAnsi="Cambria"/>
+          <w:bCs/>
+          <w:color w:val="000000"/>
+          <w:sz w:val="22"/>
+          <w:szCs w:val="22"/>
+        </w:rPr>
+      </w:pPr>
+      <w:r>
+        <w:rPr>
+          <w:rFonts w:ascii="Cambria" w:hAnsi="Cambria"/>
+          <w:bCs/>
+          <w:noProof/>
+          <w:color w:val="000000"/>
+          <w:sz w:val="22"/>
+          <w:szCs w:val="22"/>
+        </w:rPr>
+        <w:drawing>
+          <wp:inline distT="0" distB="0" distL="0" distR="0">
+            <wp:extent cx="2769870" cy="2989580"/>
+            <wp:effectExtent l="0" t="0" r="0" b="1270"/>
+            <wp:docPr id="32" name="Picture 32"/>
+            <wp:cNvGraphicFramePr>
+              <a:graphicFrameLocks xmlns:a="http://schemas.openxmlformats.org/drawingml/2006/main" noChangeAspect="1"/>
+            </wp:cNvGraphicFramePr>
+            <a:graphic xmlns:a="http://schemas.openxmlformats.org/drawingml/2006/main">
+              <a:graphicData uri="http://schemas.openxmlformats.org/drawingml/2006/picture">
+                <pic:pic xmlns:pic="http://schemas.openxmlformats.org/drawingml/2006/picture">
+                  <pic:nvPicPr>
+                    <pic:cNvPr id="0" name="Picture 12"/>
+                    <pic:cNvPicPr>
+                      <a:picLocks noChangeAspect="1" noChangeArrowheads="1"/>
+                    </pic:cNvPicPr>
+                  </pic:nvPicPr>
+                  <pic:blipFill>
+                    <a:blip r:embed="rId35">
+                      <a:extLst>
+                        <a:ext uri="{28A0092B-C50C-407E-A947-70E740481C1C}">
+                          <a14:useLocalDpi xmlns:a14="http://schemas.microsoft.com/office/drawing/2010/main" val="0"/>
+                        </a:ext>
+                      </a:extLst>
+                    </a:blip>
+                    <a:srcRect/>
+                    <a:stretch>
+                      <a:fillRect/>
+                    </a:stretch>
+                  </pic:blipFill>
+                  <pic:spPr bwMode="auto">
+                    <a:xfrm>
+                      <a:off x="0" y="0"/>
+                      <a:ext cx="2769870" cy="2989580"/>
+                    </a:xfrm>
+                    <a:prstGeom prst="rect">
+                      <a:avLst/>
+                    </a:prstGeom>
+                    <a:noFill/>
+                    <a:ln>
+                      <a:noFill/>
+                    </a:ln>
+                  </pic:spPr>
+                </pic:pic>
+              </a:graphicData>
+            </a:graphic>
+          </wp:inline>
+        </w:drawing>
+      </w:r>
+    </w:p>
+    <w:p>
+      <w:pPr>
+        <w:rPr>
+          <w:rFonts w:ascii="Cambria" w:hAnsi="Cambria"/>
+          <w:bCs/>
+          <w:color w:val="000000"/>
+          <w:sz w:val="22"/>
+          <w:szCs w:val="22"/>
+        </w:rPr>
+      </w:pPr>
+      <w:r>
+        <w:rPr>
+          <w:rFonts w:ascii="Cambria" w:hAnsi="Cambria"/>
+          <w:bCs/>
+          <w:noProof/>
+          <w:color w:val="000000"/>
+          <w:sz w:val="22"/>
+          <w:szCs w:val="22"/>
+        </w:rPr>
+        <w:lastRenderedPageBreak/>
+        <w:drawing>
+          <wp:inline distT="0" distB="0" distL="0" distR="0">
+            <wp:extent cx="5934710" cy="2453005"/>
+            <wp:effectExtent l="0" t="0" r="8890" b="4445"/>
+            <wp:docPr id="39" name="Picture 39"/>
+            <wp:cNvGraphicFramePr>
+              <a:graphicFrameLocks xmlns:a="http://schemas.openxmlformats.org/drawingml/2006/main" noChangeAspect="1"/>
+            </wp:cNvGraphicFramePr>
+            <a:graphic xmlns:a="http://schemas.openxmlformats.org/drawingml/2006/main">
+              <a:graphicData uri="http://schemas.openxmlformats.org/drawingml/2006/picture">
+                <pic:pic xmlns:pic="http://schemas.openxmlformats.org/drawingml/2006/picture">
+                  <pic:nvPicPr>
+                    <pic:cNvPr id="0" name="Picture 19"/>
+                    <pic:cNvPicPr>
+                      <a:picLocks noChangeAspect="1" noChangeArrowheads="1"/>
+                    </pic:cNvPicPr>
+                  </pic:nvPicPr>
+                  <pic:blipFill>
+                    <a:blip r:embed="rId36">
+                      <a:extLst>
+                        <a:ext uri="{28A0092B-C50C-407E-A947-70E740481C1C}">
+                          <a14:useLocalDpi xmlns:a14="http://schemas.microsoft.com/office/drawing/2010/main" val="0"/>
+                        </a:ext>
+                      </a:extLst>
+                    </a:blip>
+                    <a:srcRect/>
+                    <a:stretch>
+                      <a:fillRect/>
+                    </a:stretch>
+                  </pic:blipFill>
+                  <pic:spPr bwMode="auto">
+                    <a:xfrm>
+                      <a:off x="0" y="0"/>
+                      <a:ext cx="5934710" cy="2453005"/>
+                    </a:xfrm>
+                    <a:prstGeom prst="rect">
+                      <a:avLst/>
+                    </a:prstGeom>
+                    <a:noFill/>
+                    <a:ln>
+                      <a:noFill/>
+                    </a:ln>
+                  </pic:spPr>
+                </pic:pic>
+              </a:graphicData>
+            </a:graphic>
+          </wp:inline>
+        </w:drawing>
+      </w:r>
+    </w:p>
+    <w:p>
+      <w:pPr>
+        <w:rPr>
+          <w:rFonts w:ascii="Cambria" w:hAnsi="Cambria"/>
+          <w:bCs/>
+          <w:color w:val="000000"/>
+          <w:sz w:val="22"/>
+          <w:szCs w:val="22"/>
+        </w:rPr>
+      </w:pPr>
+      <w:r>
+        <w:rPr>
+          <w:rFonts w:ascii="Cambria" w:hAnsi="Cambria"/>
+          <w:bCs/>
+          <w:color w:val="000000"/>
+          <w:sz w:val="22"/>
+          <w:szCs w:val="22"/>
+        </w:rPr>
+        <w:t xml:space="preserve">Click “Add” button on </w:t>
+      </w:r>
+      <w:r>
+        <w:rPr>
+          <w:rFonts w:ascii="Cambria" w:hAnsi="Cambria"/>
+          <w:bCs/>
+          <w:color w:val="000000"/>
+          <w:sz w:val="22"/>
+          <w:szCs w:val="22"/>
+        </w:rPr>
+        <w:t>upper left corner</w:t>
+      </w:r>
+      <w:r>
+        <w:rPr>
+          <w:rFonts w:ascii="Cambria" w:hAnsi="Cambria"/>
+          <w:bCs/>
+          <w:color w:val="000000"/>
+          <w:sz w:val="22"/>
+          <w:szCs w:val="22"/>
+        </w:rPr>
+        <w:t xml:space="preserve"> of </w:t>
+      </w:r>
+      <w:r>
+        <w:rPr>
+          <w:rFonts w:ascii="Cambria" w:hAnsi="Cambria"/>
+          <w:bCs/>
+          <w:color w:val="000000"/>
+          <w:sz w:val="22"/>
+          <w:szCs w:val="22"/>
+        </w:rPr>
+        <w:t>room</w:t>
+      </w:r>
+      <w:r>
+        <w:rPr>
+          <w:rFonts w:ascii="Cambria" w:hAnsi="Cambria"/>
+          <w:bCs/>
+          <w:color w:val="000000"/>
+          <w:sz w:val="22"/>
+          <w:szCs w:val="22"/>
+        </w:rPr>
+        <w:t xml:space="preserve"> page to create new </w:t>
+      </w:r>
+      <w:r>
+        <w:rPr>
+          <w:rFonts w:ascii="Cambria" w:hAnsi="Cambria"/>
+          <w:bCs/>
+          <w:color w:val="000000"/>
+          <w:sz w:val="22"/>
+          <w:szCs w:val="22"/>
+        </w:rPr>
+        <w:t>room</w:t>
+      </w:r>
+      <w:r>
+        <w:rPr>
+          <w:rFonts w:ascii="Cambria" w:hAnsi="Cambria"/>
+          <w:bCs/>
+          <w:color w:val="000000"/>
+          <w:sz w:val="22"/>
+          <w:szCs w:val="22"/>
+        </w:rPr>
+        <w:t xml:space="preserve">. </w:t>
+      </w:r>
+    </w:p>
+    <w:p>
+      <w:pPr>
+        <w:rPr>
+          <w:rFonts w:ascii="Cambria" w:hAnsi="Cambria"/>
+          <w:bCs/>
+          <w:color w:val="000000"/>
+          <w:sz w:val="22"/>
+          <w:szCs w:val="22"/>
+        </w:rPr>
+      </w:pPr>
+      <w:r>
+        <w:rPr>
+          <w:rFonts w:ascii="Cambria" w:hAnsi="Cambria"/>
+          <w:bCs/>
+          <w:color w:val="000000"/>
+          <w:sz w:val="22"/>
+          <w:szCs w:val="22"/>
+        </w:rPr>
+        <w:t xml:space="preserve">Click “View” icon on the right to update </w:t>
+      </w:r>
+      <w:r>
+        <w:rPr>
+          <w:rFonts w:ascii="Cambria" w:hAnsi="Cambria"/>
+          <w:bCs/>
+          <w:color w:val="000000"/>
+          <w:sz w:val="22"/>
+          <w:szCs w:val="22"/>
+        </w:rPr>
+        <w:t>room</w:t>
+      </w:r>
+      <w:r>
+        <w:rPr>
+          <w:rFonts w:ascii="Cambria" w:hAnsi="Cambria"/>
+          <w:bCs/>
+          <w:color w:val="000000"/>
+          <w:sz w:val="22"/>
+          <w:szCs w:val="22"/>
+        </w:rPr>
+        <w:t xml:space="preserve">. </w:t>
+      </w:r>
+    </w:p>
+    <w:p>
+      <w:pPr>
+        <w:rPr>
+          <w:rFonts w:ascii="Cambria" w:hAnsi="Cambria"/>
+          <w:bCs/>
+          <w:color w:val="000000"/>
+          <w:sz w:val="22"/>
+          <w:szCs w:val="22"/>
+        </w:rPr>
+      </w:pPr>
+      <w:r>
+        <w:rPr>
+          <w:rFonts w:ascii="Cambria" w:hAnsi="Cambria"/>
+          <w:bCs/>
+          <w:noProof/>
+          <w:color w:val="000000"/>
+          <w:sz w:val="22"/>
+          <w:szCs w:val="22"/>
+        </w:rPr>
+        <w:drawing>
+          <wp:inline distT="0" distB="0" distL="0" distR="0">
+            <wp:extent cx="5934710" cy="1424305"/>
+            <wp:effectExtent l="0" t="0" r="8890" b="4445"/>
+            <wp:docPr id="40" name="Picture 40"/>
+            <wp:cNvGraphicFramePr>
+              <a:graphicFrameLocks xmlns:a="http://schemas.openxmlformats.org/drawingml/2006/main" noChangeAspect="1"/>
+            </wp:cNvGraphicFramePr>
+            <a:graphic xmlns:a="http://schemas.openxmlformats.org/drawingml/2006/main">
+              <a:graphicData uri="http://schemas.openxmlformats.org/drawingml/2006/picture">
+                <pic:pic xmlns:pic="http://schemas.openxmlformats.org/drawingml/2006/picture">
+                  <pic:nvPicPr>
+                    <pic:cNvPr id="0" name="Picture 20"/>
+                    <pic:cNvPicPr>
+                      <a:picLocks noChangeAspect="1" noChangeArrowheads="1"/>
+                    </pic:cNvPicPr>
+                  </pic:nvPicPr>
+                  <pic:blipFill>
+                    <a:blip r:embed="rId37">
+                      <a:extLst>
+                        <a:ext uri="{28A0092B-C50C-407E-A947-70E740481C1C}">
+                          <a14:useLocalDpi xmlns:a14="http://schemas.microsoft.com/office/drawing/2010/main" val="0"/>
+                        </a:ext>
+                      </a:extLst>
+                    </a:blip>
+                    <a:srcRect/>
+                    <a:stretch>
+                      <a:fillRect/>
+                    </a:stretch>
+                  </pic:blipFill>
+                  <pic:spPr bwMode="auto">
+                    <a:xfrm>
+                      <a:off x="0" y="0"/>
+                      <a:ext cx="5934710" cy="1424305"/>
+                    </a:xfrm>
+                    <a:prstGeom prst="rect">
+                      <a:avLst/>
+                    </a:prstGeom>
+                    <a:noFill/>
+                    <a:ln>
+                      <a:noFill/>
+                    </a:ln>
+                  </pic:spPr>
+                </pic:pic>
+              </a:graphicData>
+            </a:graphic>
+          </wp:inline>
+        </w:drawing>
+      </w:r>
+    </w:p>
+    <w:p>
+      <w:pPr>
+        <w:rPr>
+          <w:rFonts w:ascii="Cambria" w:hAnsi="Cambria"/>
+          <w:bCs/>
+          <w:color w:val="000000"/>
+          <w:sz w:val="22"/>
+          <w:szCs w:val="22"/>
+        </w:rPr>
+      </w:pPr>
+      <w:r>
+        <w:rPr>
+          <w:rFonts w:ascii="Cambria" w:hAnsi="Cambria"/>
+          <w:bCs/>
+          <w:color w:val="000000"/>
+          <w:sz w:val="22"/>
+          <w:szCs w:val="22"/>
+        </w:rPr>
+        <w:t>Please fill in all text box and click “Save” button</w:t>
+      </w:r>
+    </w:p>
+    <w:p>
+      <w:pPr>
+        <w:rPr>
+          <w:rFonts w:ascii="Cambria" w:hAnsi="Cambria"/>
+          <w:bCs/>
+          <w:color w:val="000000"/>
+          <w:sz w:val="22"/>
+          <w:szCs w:val="22"/>
+        </w:rPr>
+      </w:pPr>
     </w:p>
     <w:p>
       <w:pPr>
@@ -3944,6 +6460,25 @@
       <w:contextualSpacing/>
     </w:pPr>
   </w:style>
+  <w:style w:type="table" w:styleId="TableGrid">
+    <w:name w:val="Table Grid"/>
+    <w:basedOn w:val="TableNormal"/>
+    <w:uiPriority w:val="39"/>
+    <w:rsid w:val="0060306B"/>
+    <w:pPr>
+      <w:spacing w:after="0" w:line="240" w:lineRule="auto"/>
+    </w:pPr>
+    <w:tblPr>
+      <w:tblBorders>
+        <w:top w:val="single" w:sz="4" w:space="0" w:color="auto"/>
+        <w:left w:val="single" w:sz="4" w:space="0" w:color="auto"/>
+        <w:bottom w:val="single" w:sz="4" w:space="0" w:color="auto"/>
+        <w:right w:val="single" w:sz="4" w:space="0" w:color="auto"/>
+        <w:insideH w:val="single" w:sz="4" w:space="0" w:color="auto"/>
+        <w:insideV w:val="single" w:sz="4" w:space="0" w:color="auto"/>
+      </w:tblBorders>
+    </w:tblPr>
+  </w:style>
 </w:styles>
 </file>
 

</xml_diff>